<commit_message>
- Update Resume - Add new experience
</commit_message>
<xml_diff>
--- a/ChristopherMakarem.docx
+++ b/ChristopherMakarem.docx
@@ -15,229 +15,55 @@
         <w:rPr>
           <w:rFonts w:asciiTheme="majorHAnsi" w:hAnsiTheme="majorHAnsi" w:cstheme="majorHAnsi"/>
         </w:rPr>
-        <w:t xml:space="preserve">Engineering </w:t>
+        <w:t>Software engineering</w:t>
       </w:r>
       <w:r>
         <w:rPr>
           <w:rFonts w:asciiTheme="majorHAnsi" w:hAnsiTheme="majorHAnsi" w:cstheme="majorHAnsi"/>
         </w:rPr>
-        <w:t>u</w:t>
+        <w:t xml:space="preserve"> professional</w:t>
       </w:r>
       <w:r>
         <w:rPr>
           <w:rFonts w:asciiTheme="majorHAnsi" w:hAnsiTheme="majorHAnsi" w:cstheme="majorHAnsi"/>
         </w:rPr>
-        <w:t xml:space="preserve">ndergrad with </w:t>
+        <w:t xml:space="preserve"> with </w:t>
       </w:r>
       <w:r>
         <w:rPr>
           <w:rFonts w:asciiTheme="majorHAnsi" w:hAnsiTheme="majorHAnsi" w:cstheme="majorHAnsi"/>
         </w:rPr>
-        <w:t xml:space="preserve">2+ years of experience in </w:t>
+        <w:t>3</w:t>
       </w:r>
       <w:r>
         <w:rPr>
           <w:rFonts w:asciiTheme="majorHAnsi" w:hAnsiTheme="majorHAnsi" w:cstheme="majorHAnsi"/>
         </w:rPr>
-        <w:t xml:space="preserve">systems and hardware </w:t>
+        <w:t xml:space="preserve">+ years of experience in </w:t>
       </w:r>
       <w:r>
         <w:rPr>
           <w:rFonts w:asciiTheme="majorHAnsi" w:hAnsiTheme="majorHAnsi" w:cstheme="majorHAnsi"/>
         </w:rPr>
-        <w:t xml:space="preserve">design </w:t>
+        <w:t>full-stack cyber security analysis and design</w:t>
       </w:r>
       <w:r>
         <w:rPr>
           <w:rFonts w:asciiTheme="majorHAnsi" w:hAnsiTheme="majorHAnsi" w:cstheme="majorHAnsi"/>
         </w:rPr>
-        <w:t>with strong focus on security</w:t>
+        <w:t>.</w:t>
       </w:r>
       <w:r>
         <w:rPr>
           <w:rFonts w:asciiTheme="majorHAnsi" w:hAnsiTheme="majorHAnsi" w:cstheme="majorHAnsi"/>
         </w:rPr>
-        <w:t xml:space="preserve"> see</w:t>
+        <w:t xml:space="preserve"> Most recent and relevant work has been designing and implementing cyber-resilient </w:t>
       </w:r>
       <w:r>
         <w:rPr>
           <w:rFonts w:asciiTheme="majorHAnsi" w:hAnsiTheme="majorHAnsi" w:cstheme="majorHAnsi"/>
         </w:rPr>
-        <w:t>k</w:t>
-      </w:r>
-      <w:r>
-        <w:rPr>
-          <w:rFonts w:asciiTheme="majorHAnsi" w:hAnsiTheme="majorHAnsi" w:cstheme="majorHAnsi"/>
-        </w:rPr>
-        <w:t xml:space="preserve">ing an opportunity </w:t>
-      </w:r>
-      <w:r>
-        <w:rPr>
-          <w:rFonts w:asciiTheme="majorHAnsi" w:hAnsiTheme="majorHAnsi" w:cstheme="majorHAnsi"/>
-        </w:rPr>
-        <w:t xml:space="preserve">to solve complex and interesting problems in the field of </w:t>
-      </w:r>
-      <w:r>
-        <w:rPr>
-          <w:rFonts w:asciiTheme="majorHAnsi" w:hAnsiTheme="majorHAnsi" w:cstheme="majorHAnsi"/>
-        </w:rPr>
-        <w:t>hardware/firmware security.</w:t>
-      </w:r>
-    </w:p>
-    <w:p>
-      <w:pPr>
-        <w:pStyle w:val="Heading2"/>
-        <w:pBdr>
-          <w:bottom w:val="single" w:sz="4" w:space="1" w:color="auto"/>
-        </w:pBdr>
-        <w:rPr>
-          <w:rFonts w:ascii="Calibri Light" w:hAnsi="Calibri Light"/>
-          <w:i w:val="0"/>
-          <w:sz w:val="24"/>
-          <w:szCs w:val="20"/>
-        </w:rPr>
-      </w:pPr>
-      <w:r>
-        <w:rPr>
-          <w:rFonts w:ascii="Calibri Light" w:hAnsi="Calibri Light"/>
-          <w:i w:val="0"/>
-          <w:sz w:val="24"/>
-          <w:szCs w:val="20"/>
-        </w:rPr>
-        <w:t>EDUCATION</w:t>
-      </w:r>
-    </w:p>
-    <w:p>
-      <w:pPr>
-        <w:tabs>
-          <w:tab w:val="left" w:pos="0"/>
-          <w:tab w:val="right" w:pos="9360"/>
-        </w:tabs>
-        <w:ind w:left="10080" w:hanging="10080"/>
-        <w:rPr>
-          <w:rFonts w:ascii="Calibri Light" w:hAnsi="Calibri Light"/>
-        </w:rPr>
-      </w:pPr>
-      <w:r>
-        <w:rPr>
-          <w:rFonts w:ascii="Calibri Light" w:hAnsi="Calibri Light"/>
-          <w:b/>
-        </w:rPr>
-        <w:t xml:space="preserve">University of </w:t>
-      </w:r>
-      <w:r>
-        <w:rPr>
-          <w:rFonts w:ascii="Calibri Light" w:hAnsi="Calibri Light"/>
-          <w:b/>
-        </w:rPr>
-        <w:t>California</w:t>
-      </w:r>
-      <w:r>
-        <w:rPr>
-          <w:rFonts w:ascii="Calibri Light" w:hAnsi="Calibri Light"/>
-          <w:b/>
-        </w:rPr>
-        <w:t>,</w:t>
-      </w:r>
-      <w:r>
-        <w:rPr>
-          <w:rFonts w:ascii="Calibri Light" w:hAnsi="Calibri Light"/>
-          <w:b/>
-        </w:rPr>
-        <w:t xml:space="preserve"> Los Angeles</w:t>
-      </w:r>
-    </w:p>
-    <w:p>
-      <w:pPr>
-        <w:tabs>
-          <w:tab w:val="left" w:pos="0"/>
-          <w:tab w:val="left" w:pos="4677"/>
-          <w:tab w:val="right" w:pos="9360"/>
-        </w:tabs>
-        <w:ind w:left="720"/>
-        <w:rPr>
-          <w:rFonts w:ascii="Calibri Light" w:hAnsi="Calibri Light"/>
-          <w:highlight w:val="yellow"/>
-        </w:rPr>
-      </w:pPr>
-      <w:r>
-        <w:rPr>
-          <w:rFonts w:ascii="Calibri Light" w:hAnsi="Calibri Light"/>
-          <w:b/>
-        </w:rPr>
-        <w:t>Henry Samueli School of Engineering</w:t>
-      </w:r>
-      <w:r>
-        <w:rPr>
-          <w:rFonts w:ascii="Calibri Light" w:hAnsi="Calibri Light"/>
-          <w:b/>
-        </w:rPr>
-        <w:tab/>
-      </w:r>
-      <w:r>
-        <w:rPr>
-          <w:rFonts w:ascii="Calibri Light" w:hAnsi="Calibri Light"/>
-          <w:b/>
-        </w:rPr>
-        <w:tab/>
-      </w:r>
-      <w:r>
-        <w:rPr>
-          <w:rFonts w:ascii="Calibri Light" w:hAnsi="Calibri Light"/>
-        </w:rPr>
-        <w:t>GPA: 3.02</w:t>
-      </w:r>
-    </w:p>
-    <w:p>
-      <w:pPr>
-        <w:tabs>
-          <w:tab w:val="left" w:pos="0"/>
-          <w:tab w:val="right" w:pos="9360"/>
-        </w:tabs>
-        <w:ind w:left="720"/>
-        <w:rPr>
-          <w:rFonts w:ascii="Calibri Light" w:hAnsi="Calibri Light"/>
-        </w:rPr>
-      </w:pPr>
-      <w:r>
-        <w:rPr>
-          <w:rFonts w:ascii="Calibri Light" w:hAnsi="Calibri Light"/>
-          <w:i/>
-        </w:rPr>
-        <w:t xml:space="preserve">Bachelor of Science, </w:t>
-      </w:r>
-      <w:r>
-        <w:rPr>
-          <w:rFonts w:ascii="Calibri Light" w:hAnsi="Calibri Light"/>
-          <w:i/>
-        </w:rPr>
-        <w:t>Electrica</w:t>
-      </w:r>
-      <w:r>
-        <w:rPr>
-          <w:rFonts w:ascii="Calibri Light" w:hAnsi="Calibri Light"/>
-          <w:i/>
-        </w:rPr>
-        <w:t>l Engineering</w:t>
-      </w:r>
-      <w:r>
-        <w:rPr>
-          <w:rFonts w:ascii="Calibri Light" w:hAnsi="Calibri Light"/>
-          <w:i/>
-        </w:rPr>
-        <w:tab/>
-      </w:r>
-      <w:r>
-        <w:rPr>
-          <w:rFonts w:ascii="Calibri Light" w:hAnsi="Calibri Light"/>
-        </w:rPr>
-        <w:t xml:space="preserve">Expected Graduation: </w:t>
-      </w:r>
-      <w:r>
-        <w:rPr>
-          <w:rFonts w:ascii="Calibri Light" w:hAnsi="Calibri Light"/>
-        </w:rPr>
-        <w:t>March 2019</w:t>
+        <w:t>firmware and device drivers.</w:t>
       </w:r>
     </w:p>
     <w:p>
@@ -316,13 +142,37 @@
         <w:rPr>
           <w:rFonts w:ascii="Calibri Light" w:hAnsi="Calibri Light"/>
         </w:rPr>
-        <w:t xml:space="preserve"> Java, C</w:t>
-      </w:r>
-      <w:r>
-        <w:rPr>
-          <w:rFonts w:ascii="Calibri Light" w:hAnsi="Calibri Light"/>
-        </w:rPr>
-        <w:t>++, C, PERL (limited)</w:t>
+        <w:t xml:space="preserve"> </w:t>
+      </w:r>
+      <w:r>
+        <w:rPr>
+          <w:rFonts w:ascii="Calibri Light" w:hAnsi="Calibri Light"/>
+        </w:rPr>
+        <w:t>Python</w:t>
+      </w:r>
+      <w:r>
+        <w:rPr>
+          <w:rFonts w:ascii="Calibri Light" w:hAnsi="Calibri Light"/>
+        </w:rPr>
+        <w:t>, C, C++,</w:t>
+      </w:r>
+      <w:r>
+        <w:rPr>
+          <w:rFonts w:ascii="Calibri Light" w:hAnsi="Calibri Light"/>
+        </w:rPr>
+        <w:t xml:space="preserve"> </w:t>
+      </w:r>
+      <w:r>
+        <w:rPr>
+          <w:rFonts w:ascii="Calibri Light" w:hAnsi="Calibri Light"/>
+        </w:rPr>
+        <w:t xml:space="preserve">Java, </w:t>
+      </w:r>
+      <w:r>
+        <w:rPr>
+          <w:rFonts w:ascii="Calibri Light" w:hAnsi="Calibri Light"/>
+        </w:rPr>
+        <w:t>Ada</w:t>
       </w:r>
       <w:r>
         <w:rPr>
@@ -407,7 +257,25 @@
         <w:rPr>
           <w:rFonts w:ascii="Calibri Light" w:hAnsi="Calibri Light"/>
         </w:rPr>
-        <w:t xml:space="preserve"> Python, PowerShell, Bash, JavaScript</w:t>
+        <w:t xml:space="preserve"> JavaScript</w:t>
+      </w:r>
+      <w:r>
+        <w:rPr>
+          <w:rFonts w:ascii="Calibri Light" w:hAnsi="Calibri Light"/>
+        </w:rPr>
+        <w:t>, Matlab</w:t>
+      </w:r>
+      <w:r>
+        <w:rPr>
+          <w:rFonts w:ascii="Calibri Light" w:hAnsi="Calibri Light"/>
+        </w:rPr>
+        <w:t xml:space="preserve">, </w:t>
+      </w:r>
+      <w:r>
+        <w:rPr>
+          <w:rFonts w:ascii="Calibri Light" w:hAnsi="Calibri Light"/>
+        </w:rPr>
+        <w:t>PowerShell, Bash</w:t>
       </w:r>
       <w:r>
         <w:rPr>
@@ -456,13 +324,40 @@
           <w:rFonts w:ascii="Calibri Light" w:hAnsi="Calibri Light"/>
           <w:b/>
         </w:rPr>
-        <w:t xml:space="preserve">Principles: </w:t>
-      </w:r>
-      <w:r>
-        <w:rPr>
-          <w:rFonts w:ascii="Calibri Light" w:hAnsi="Calibri Light"/>
-        </w:rPr>
-        <w:t>DHCP, IPv6, 6to4 tunneling, DNSSEC,</w:t>
+        <w:t>Principles:</w:t>
+      </w:r>
+      <w:r>
+        <w:rPr>
+          <w:rFonts w:ascii="Calibri Light" w:hAnsi="Calibri Light"/>
+          <w:b/>
+        </w:rPr>
+        <w:t xml:space="preserve"> </w:t>
+      </w:r>
+      <w:r>
+        <w:rPr>
+          <w:rFonts w:ascii="Calibri Light" w:hAnsi="Calibri Light"/>
+        </w:rPr>
+        <w:t>Machine Learning (TensorFlow),</w:t>
+      </w:r>
+      <w:r>
+        <w:rPr>
+          <w:rFonts w:ascii="Calibri Light" w:hAnsi="Calibri Light"/>
+        </w:rPr>
+        <w:t xml:space="preserve"> </w:t>
+      </w:r>
+      <w:r>
+        <w:rPr>
+          <w:rFonts w:ascii="Calibri Light" w:hAnsi="Calibri Light"/>
+          <w:bCs/>
+        </w:rPr>
+        <w:t>Co</w:t>
+      </w:r>
+      <w:r>
+        <w:rPr>
+          <w:rFonts w:ascii="Calibri Light" w:hAnsi="Calibri Light"/>
+          <w:bCs/>
+        </w:rPr>
+        <w:t>vert</w:t>
       </w:r>
       <w:r>
         <w:rPr>
@@ -515,8 +410,22 @@
       <w:r>
         <w:rPr>
           <w:rFonts w:ascii="Calibri Light" w:hAnsi="Calibri Light"/>
-        </w:rPr>
-        <w:t>Virtual networking, VPN (all types)</w:t>
+          <w:bCs/>
+        </w:rPr>
+        <w:t>Channel Analysis,</w:t>
+      </w:r>
+      <w:r>
+        <w:rPr>
+          <w:rFonts w:ascii="Calibri Light" w:hAnsi="Calibri Light"/>
+          <w:b/>
+        </w:rPr>
+        <w:t xml:space="preserve"> </w:t>
+      </w:r>
+      <w:r>
+        <w:rPr>
+          <w:rFonts w:ascii="Calibri Light" w:hAnsi="Calibri Light"/>
+        </w:rPr>
+        <w:t>Cryptography (OpenSSL, SRP)</w:t>
       </w:r>
       <w:r>
         <w:rPr>
@@ -531,30 +440,6 @@
           <w:b/>
         </w:rPr>
         <w:tab/>
-      </w:r>
-    </w:p>
-    <w:p>
-      <w:pPr>
-        <w:tabs>
-          <w:tab w:val="left" w:pos="0"/>
-          <w:tab w:val="right" w:pos="9360"/>
-        </w:tabs>
-        <w:autoSpaceDE w:val="0"/>
-        <w:autoSpaceDN w:val="0"/>
-        <w:adjustRightInd w:val="0"/>
-      </w:pPr>
-      <w:r>
-        <w:rPr>
-          <w:rFonts w:ascii="Calibri Light" w:hAnsi="Calibri Light"/>
-          <w:b/>
-        </w:rPr>
-        <w:t xml:space="preserve">Tools: </w:t>
-      </w:r>
-      <w:r>
-        <w:rPr>
-          <w:rFonts w:ascii="Calibri Light" w:hAnsi="Calibri Light"/>
-        </w:rPr>
-        <w:t>Wireshark, Logstash, Fiddler, NXLog, Regular Expressions</w:t>
       </w:r>
     </w:p>
     <w:p>
@@ -610,7 +495,7 @@
         </w:rPr>
       </w:pPr>
       <w:r>
-        <w:t>Security Analyst (SAII – SAIII)</w:t>
+        <w:t>Software Engineer</w:t>
       </w:r>
       <w:r>
         <w:tab/>
@@ -619,19 +504,13 @@
         <w:rPr>
           <w:b w:val="0"/>
         </w:rPr>
-        <w:t>Santa Monica</w:t>
+        <w:t>El Segundo</w:t>
       </w:r>
       <w:r>
         <w:rPr>
           <w:b w:val="0"/>
         </w:rPr>
-        <w:t xml:space="preserve">, </w:t>
-      </w:r>
-      <w:r>
-        <w:rPr>
-          <w:b w:val="0"/>
-        </w:rPr>
-        <w:t>CA</w:t>
+        <w:t>, CA</w:t>
       </w:r>
     </w:p>
     <w:p>
@@ -654,33 +533,47 @@
           <w:i/>
           <w:iCs/>
         </w:rPr>
-        <w:t>The DigiTrust Group</w:t>
-      </w:r>
-      <w:r>
-        <w:rPr>
-          <w:rFonts w:ascii="Calibri Light" w:hAnsi="Calibri Light"/>
+        <w:t xml:space="preserve">Raytheon </w:t>
+      </w:r>
+      <w:r>
+        <w:rPr>
+          <w:rFonts w:ascii="Calibri Light" w:hAnsi="Calibri Light" w:cs="Calibri Light"/>
           <w:i/>
           <w:iCs/>
         </w:rPr>
+        <w:t>▪ Space and Airborne Systems</w:t>
+      </w:r>
+      <w:r>
+        <w:rPr>
+          <w:rFonts w:ascii="Calibri Light" w:hAnsi="Calibri Light"/>
+          <w:i/>
+          <w:iCs/>
+        </w:rPr>
         <w:tab/>
       </w:r>
       <w:r>
         <w:rPr>
           <w:rFonts w:ascii="Calibri Light" w:hAnsi="Calibri Light"/>
         </w:rPr>
-        <w:t>October 2017</w:t>
-      </w:r>
-      <w:r>
-        <w:rPr>
-          <w:rFonts w:ascii="Calibri Light" w:hAnsi="Calibri Light"/>
-        </w:rPr>
-        <w:t xml:space="preserve"> – </w:t>
-      </w:r>
-      <w:r>
-        <w:rPr>
-          <w:rFonts w:ascii="Calibri Light" w:hAnsi="Calibri Light"/>
-        </w:rPr>
-        <w:t>Present</w:t>
+        <w:t>April 2019</w:t>
+      </w:r>
+      <w:r>
+        <w:rPr>
+          <w:rFonts w:ascii="Calibri Light" w:hAnsi="Calibri Light"/>
+        </w:rPr>
+        <w:t xml:space="preserve"> </w:t>
+      </w:r>
+      <w:r>
+        <w:rPr>
+          <w:rFonts w:ascii="Calibri Light" w:hAnsi="Calibri Light"/>
+        </w:rPr>
+        <w:t>–</w:t>
+      </w:r>
+      <w:r>
+        <w:rPr>
+          <w:rFonts w:ascii="Calibri Light" w:hAnsi="Calibri Light"/>
+        </w:rPr>
+        <w:t xml:space="preserve"> Present</w:t>
       </w:r>
     </w:p>
     <w:p>
@@ -704,32 +597,40 @@
         <w:rPr>
           <w:rFonts w:ascii="Calibri Light" w:hAnsi="Calibri Light"/>
         </w:rPr>
-        <w:t xml:space="preserve">Identified and classified key threats to client's network environments through log collection </w:t>
-      </w:r>
-      <w:r>
-        <w:rPr>
-          <w:rFonts w:ascii="Calibri Light" w:hAnsi="Calibri Light"/>
-        </w:rPr>
-        <w:t>and aggregation</w:t>
-      </w:r>
-      <w:r>
-        <w:rPr>
-          <w:rFonts w:ascii="Calibri Light" w:hAnsi="Calibri Light"/>
-        </w:rPr>
-        <w:t xml:space="preserve"> to allow the support of </w:t>
-      </w:r>
-      <w:r>
-        <w:rPr>
-          <w:rFonts w:ascii="Calibri Light" w:hAnsi="Calibri Light"/>
-        </w:rPr>
-        <w:t>new hardware devices contributing to increased client retention</w:t>
-      </w:r>
-      <w:r>
-        <w:rPr>
-          <w:rFonts w:ascii="Calibri Light" w:hAnsi="Calibri Light"/>
-        </w:rPr>
-        <w:t xml:space="preserve">  </w:t>
-      </w:r>
+        <w:t xml:space="preserve">Part of </w:t>
+      </w:r>
+      <w:r>
+        <w:rPr>
+          <w:rFonts w:ascii="Calibri Light" w:hAnsi="Calibri Light"/>
+        </w:rPr>
+        <w:t>a</w:t>
+      </w:r>
+      <w:r>
+        <w:rPr>
+          <w:rFonts w:ascii="Calibri Light" w:hAnsi="Calibri Light"/>
+        </w:rPr>
+        <w:t xml:space="preserve"> cross-departmental team </w:t>
+      </w:r>
+      <w:r>
+        <w:rPr>
+          <w:rFonts w:ascii="Calibri Light" w:hAnsi="Calibri Light"/>
+        </w:rPr>
+        <w:t xml:space="preserve">that provides software assurance guidance </w:t>
+      </w:r>
+      <w:r>
+        <w:rPr>
+          <w:rFonts w:ascii="Calibri Light" w:hAnsi="Calibri Light"/>
+        </w:rPr>
+        <w:t xml:space="preserve">and support </w:t>
+      </w:r>
+      <w:r>
+        <w:rPr>
+          <w:rFonts w:ascii="Calibri Light" w:hAnsi="Calibri Light"/>
+        </w:rPr>
+        <w:t xml:space="preserve">for large-scale programs within the organization. </w:t>
+      </w:r>
+      <w:bookmarkStart w:id="0" w:name="_GoBack"/>
+      <w:bookmarkEnd w:id="0"/>
     </w:p>
     <w:p>
       <w:pPr>
@@ -752,7 +653,207 @@
         <w:rPr>
           <w:rFonts w:ascii="Calibri Light" w:hAnsi="Calibri Light"/>
         </w:rPr>
-        <w:t xml:space="preserve">Created PowerShell scripts to compile and standardize different log formats </w:t>
+        <w:t xml:space="preserve">Design and </w:t>
+      </w:r>
+      <w:r>
+        <w:rPr>
+          <w:rFonts w:ascii="Calibri Light" w:hAnsi="Calibri Light"/>
+        </w:rPr>
+        <w:t>implement</w:t>
+      </w:r>
+      <w:r>
+        <w:rPr>
+          <w:rFonts w:ascii="Calibri Light" w:hAnsi="Calibri Light"/>
+        </w:rPr>
+        <w:t xml:space="preserve"> </w:t>
+      </w:r>
+      <w:r>
+        <w:rPr>
+          <w:rFonts w:ascii="Calibri Light" w:hAnsi="Calibri Light"/>
+        </w:rPr>
+        <w:t>secure firmware and device</w:t>
+      </w:r>
+      <w:r>
+        <w:rPr>
+          <w:rFonts w:ascii="Calibri Light" w:hAnsi="Calibri Light"/>
+        </w:rPr>
+        <w:t>-</w:t>
+      </w:r>
+      <w:r>
+        <w:rPr>
+          <w:rFonts w:ascii="Calibri Light" w:hAnsi="Calibri Light"/>
+        </w:rPr>
+        <w:t>driver</w:t>
+      </w:r>
+      <w:r>
+        <w:rPr>
+          <w:rFonts w:ascii="Calibri Light" w:hAnsi="Calibri Light"/>
+        </w:rPr>
+        <w:t xml:space="preserve"> code </w:t>
+      </w:r>
+      <w:r>
+        <w:rPr>
+          <w:rFonts w:ascii="Calibri Light" w:hAnsi="Calibri Light"/>
+        </w:rPr>
+        <w:t xml:space="preserve">with reuse in mind. </w:t>
+      </w:r>
+      <w:r>
+        <w:rPr>
+          <w:rFonts w:ascii="Calibri Light" w:hAnsi="Calibri Light"/>
+        </w:rPr>
+        <w:t xml:space="preserve"> </w:t>
+      </w:r>
+    </w:p>
+    <w:p>
+      <w:pPr>
+        <w:numPr>
+          <w:ilvl w:val="0"/>
+          <w:numId w:val="1"/>
+        </w:numPr>
+        <w:tabs>
+          <w:tab w:val="left" w:pos="0"/>
+          <w:tab w:val="right" w:pos="9360"/>
+        </w:tabs>
+        <w:autoSpaceDE w:val="0"/>
+        <w:autoSpaceDN w:val="0"/>
+        <w:adjustRightInd w:val="0"/>
+        <w:rPr>
+          <w:rFonts w:ascii="Calibri Light" w:hAnsi="Calibri Light"/>
+        </w:rPr>
+      </w:pPr>
+      <w:r>
+        <w:rPr>
+          <w:rFonts w:ascii="Calibri Light" w:hAnsi="Calibri Light"/>
+        </w:rPr>
+        <w:t>Designed and implemented secure code functions to ensure data remains confidential in all states (at rest, in transit, in use) as part of an internal model-driven python-based tool.</w:t>
+      </w:r>
+    </w:p>
+    <w:p>
+      <w:pPr>
+        <w:pStyle w:val="Heading3"/>
+      </w:pPr>
+    </w:p>
+    <w:p>
+      <w:pPr>
+        <w:pStyle w:val="Heading3"/>
+        <w:rPr>
+          <w:b w:val="0"/>
+        </w:rPr>
+      </w:pPr>
+      <w:r>
+        <w:t>Security Analyst (SAII – SAIII)</w:t>
+      </w:r>
+      <w:r>
+        <w:tab/>
+      </w:r>
+      <w:r>
+        <w:rPr>
+          <w:b w:val="0"/>
+        </w:rPr>
+        <w:t>Santa Monica</w:t>
+      </w:r>
+      <w:r>
+        <w:rPr>
+          <w:b w:val="0"/>
+        </w:rPr>
+        <w:t xml:space="preserve">, </w:t>
+      </w:r>
+      <w:r>
+        <w:rPr>
+          <w:b w:val="0"/>
+        </w:rPr>
+        <w:t>CA</w:t>
+      </w:r>
+    </w:p>
+    <w:p>
+      <w:pPr>
+        <w:tabs>
+          <w:tab w:val="left" w:pos="0"/>
+          <w:tab w:val="right" w:pos="9360"/>
+        </w:tabs>
+        <w:spacing w:after="120"/>
+        <w:ind w:left="180" w:hanging="180"/>
+        <w:rPr>
+          <w:rFonts w:ascii="Calibri Light" w:hAnsi="Calibri Light"/>
+          <w:i/>
+          <w:iCs/>
+        </w:rPr>
+      </w:pPr>
+      <w:r>
+        <w:rPr>
+          <w:rFonts w:ascii="Calibri Light" w:hAnsi="Calibri Light"/>
+          <w:i/>
+          <w:iCs/>
+        </w:rPr>
+        <w:t>The DigiTrust Group</w:t>
+      </w:r>
+      <w:r>
+        <w:rPr>
+          <w:rFonts w:ascii="Calibri Light" w:hAnsi="Calibri Light"/>
+          <w:i/>
+          <w:iCs/>
+        </w:rPr>
+        <w:tab/>
+      </w:r>
+      <w:r>
+        <w:rPr>
+          <w:rFonts w:ascii="Calibri Light" w:hAnsi="Calibri Light"/>
+        </w:rPr>
+        <w:t>October 2017</w:t>
+      </w:r>
+      <w:r>
+        <w:rPr>
+          <w:rFonts w:ascii="Calibri Light" w:hAnsi="Calibri Light"/>
+        </w:rPr>
+        <w:t xml:space="preserve"> – </w:t>
+      </w:r>
+      <w:r>
+        <w:rPr>
+          <w:rFonts w:ascii="Calibri Light" w:hAnsi="Calibri Light"/>
+        </w:rPr>
+        <w:t>April 2019</w:t>
+      </w:r>
+    </w:p>
+    <w:p>
+      <w:pPr>
+        <w:numPr>
+          <w:ilvl w:val="0"/>
+          <w:numId w:val="1"/>
+        </w:numPr>
+        <w:tabs>
+          <w:tab w:val="left" w:pos="0"/>
+          <w:tab w:val="right" w:pos="9360"/>
+        </w:tabs>
+        <w:autoSpaceDE w:val="0"/>
+        <w:autoSpaceDN w:val="0"/>
+        <w:adjustRightInd w:val="0"/>
+        <w:rPr>
+          <w:rFonts w:ascii="Calibri Light" w:hAnsi="Calibri Light"/>
+        </w:rPr>
+      </w:pPr>
+      <w:r>
+        <w:rPr>
+          <w:rFonts w:ascii="Calibri Light" w:hAnsi="Calibri Light"/>
+        </w:rPr>
+        <w:t xml:space="preserve">Identified and classified key threats to client's network environments through log collection </w:t>
+      </w:r>
+      <w:r>
+        <w:rPr>
+          <w:rFonts w:ascii="Calibri Light" w:hAnsi="Calibri Light"/>
+        </w:rPr>
+        <w:t>and aggregation</w:t>
+      </w:r>
+      <w:r>
+        <w:rPr>
+          <w:rFonts w:ascii="Calibri Light" w:hAnsi="Calibri Light"/>
+        </w:rPr>
+        <w:t xml:space="preserve"> to allow the support of </w:t>
+      </w:r>
+      <w:r>
+        <w:rPr>
+          <w:rFonts w:ascii="Calibri Light" w:hAnsi="Calibri Light"/>
+        </w:rPr>
+        <w:t>new hardware devices contributing to increased client retention</w:t>
       </w:r>
     </w:p>
     <w:p>
@@ -776,6 +877,30 @@
         <w:rPr>
           <w:rFonts w:ascii="Calibri Light" w:hAnsi="Calibri Light"/>
         </w:rPr>
+        <w:t xml:space="preserve">Created PowerShell scripts to compile and standardize different log formats </w:t>
+      </w:r>
+    </w:p>
+    <w:p>
+      <w:pPr>
+        <w:numPr>
+          <w:ilvl w:val="1"/>
+          <w:numId w:val="1"/>
+        </w:numPr>
+        <w:tabs>
+          <w:tab w:val="left" w:pos="0"/>
+          <w:tab w:val="right" w:pos="9360"/>
+        </w:tabs>
+        <w:autoSpaceDE w:val="0"/>
+        <w:autoSpaceDN w:val="0"/>
+        <w:adjustRightInd w:val="0"/>
+        <w:rPr>
+          <w:rFonts w:ascii="Calibri Light" w:hAnsi="Calibri Light"/>
+        </w:rPr>
+      </w:pPr>
+      <w:r>
+        <w:rPr>
+          <w:rFonts w:ascii="Calibri Light" w:hAnsi="Calibri Light"/>
+        </w:rPr>
         <w:t>Performed extensive DFIR research on network traffic patterns and user behavior</w:t>
       </w:r>
     </w:p>
@@ -800,31 +925,163 @@
         <w:rPr>
           <w:rFonts w:ascii="Calibri Light" w:hAnsi="Calibri Light"/>
         </w:rPr>
-        <w:t>Crafted</w:t>
-      </w:r>
-      <w:r>
-        <w:rPr>
-          <w:rFonts w:ascii="Calibri Light" w:hAnsi="Calibri Light"/>
+        <w:t>Wrote JavaScript functions to automate event handling for Security Analysts, reducing click volume and increasing productivity</w:t>
+      </w:r>
+      <w:r>
+        <w:rPr>
+          <w:rFonts w:ascii="Calibri Light" w:hAnsi="Calibri Light"/>
+        </w:rPr>
+        <w:t xml:space="preserve"> (60%)</w:t>
+      </w:r>
+      <w:r>
+        <w:rPr>
+          <w:rFonts w:ascii="Calibri Light" w:hAnsi="Calibri Light"/>
+        </w:rPr>
+        <w:t xml:space="preserve"> and </w:t>
+      </w:r>
+      <w:r>
+        <w:rPr>
+          <w:rFonts w:ascii="Calibri Light" w:hAnsi="Calibri Light"/>
+        </w:rPr>
+        <w:t>turnaround</w:t>
+      </w:r>
+      <w:r>
+        <w:rPr>
+          <w:rFonts w:ascii="Calibri Light" w:hAnsi="Calibri Light"/>
+        </w:rPr>
+        <w:t xml:space="preserve"> time</w:t>
+      </w:r>
+      <w:r>
+        <w:rPr>
+          <w:rFonts w:ascii="Calibri Light" w:hAnsi="Calibri Light"/>
+        </w:rPr>
+        <w:t xml:space="preserve"> on event processing</w:t>
+      </w:r>
+    </w:p>
+    <w:p>
+      <w:pPr>
+        <w:rPr>
+          <w:rFonts w:ascii="Calibri Light" w:hAnsi="Calibri Light"/>
+          <w:sz w:val="8"/>
+          <w:szCs w:val="8"/>
+        </w:rPr>
+      </w:pPr>
+    </w:p>
+    <w:p>
+      <w:pPr>
+        <w:pStyle w:val="Heading3"/>
+        <w:rPr>
+          <w:b w:val="0"/>
+          <w:i/>
+        </w:rPr>
+      </w:pPr>
+      <w:r>
+        <w:t>Help Desk Technician</w:t>
+      </w:r>
+      <w:r>
+        <w:tab/>
+      </w:r>
+      <w:r>
+        <w:rPr>
+          <w:b w:val="0"/>
+        </w:rPr>
+        <w:t>Century City</w:t>
+      </w:r>
+      <w:r>
+        <w:rPr>
+          <w:b w:val="0"/>
+        </w:rPr>
+        <w:t>, CA</w:t>
+      </w:r>
+    </w:p>
+    <w:p>
+      <w:pPr>
+        <w:tabs>
+          <w:tab w:val="left" w:pos="0"/>
+          <w:tab w:val="right" w:pos="9360"/>
+        </w:tabs>
+        <w:spacing w:after="120"/>
+        <w:ind w:left="180" w:hanging="180"/>
+        <w:rPr>
+          <w:rFonts w:ascii="Calibri Light" w:hAnsi="Calibri Light"/>
+        </w:rPr>
+      </w:pPr>
+      <w:bookmarkStart w:id="1" w:name="_Hlk522299825"/>
+      <w:r>
+        <w:rPr>
+          <w:rFonts w:ascii="Calibri Light" w:hAnsi="Calibri Light"/>
+          <w:i/>
+        </w:rPr>
+        <w:t>The Broad Foundation</w:t>
+      </w:r>
+      <w:r>
+        <w:rPr>
+          <w:rFonts w:ascii="Calibri Light" w:hAnsi="Calibri Light"/>
+          <w:i/>
         </w:rPr>
         <w:t xml:space="preserve"> </w:t>
       </w:r>
       <w:r>
         <w:rPr>
-          <w:rFonts w:ascii="Calibri Light" w:hAnsi="Calibri Light"/>
-        </w:rPr>
-        <w:t xml:space="preserve">information visuals </w:t>
-      </w:r>
-      <w:r>
-        <w:rPr>
-          <w:rFonts w:ascii="Calibri Light" w:hAnsi="Calibri Light"/>
-        </w:rPr>
-        <w:t xml:space="preserve">in Elastic's Kibana </w:t>
-      </w:r>
-      <w:r>
-        <w:rPr>
-          <w:rFonts w:ascii="Calibri Light" w:hAnsi="Calibri Light"/>
-        </w:rPr>
-        <w:t>to improve DFIR research and Health Check reports</w:t>
+          <w:rFonts w:ascii="Calibri Light" w:hAnsi="Calibri Light" w:cs="Calibri Light"/>
+          <w:i/>
+          <w:iCs/>
+        </w:rPr>
+        <w:t xml:space="preserve">▪ </w:t>
+      </w:r>
+      <w:r>
+        <w:rPr>
+          <w:rFonts w:ascii="Calibri Light" w:hAnsi="Calibri Light"/>
+          <w:i/>
+        </w:rPr>
+        <w:t>Family Office Financial Services</w:t>
+      </w:r>
+      <w:r>
+        <w:rPr>
+          <w:rFonts w:ascii="Calibri Light" w:hAnsi="Calibri Light"/>
+          <w:bCs/>
+          <w:i/>
+        </w:rPr>
+        <w:t xml:space="preserve"> </w:t>
+      </w:r>
+      <w:bookmarkEnd w:id="1"/>
+      <w:r>
+        <w:rPr>
+          <w:rFonts w:ascii="Calibri Light" w:hAnsi="Calibri Light"/>
+          <w:bCs/>
+          <w:i/>
+        </w:rPr>
+        <w:tab/>
+      </w:r>
+      <w:r>
+        <w:rPr>
+          <w:rFonts w:ascii="Calibri Light" w:hAnsi="Calibri Light"/>
+        </w:rPr>
+        <w:t>October</w:t>
+      </w:r>
+      <w:r>
+        <w:rPr>
+          <w:rFonts w:ascii="Calibri Light" w:hAnsi="Calibri Light"/>
+        </w:rPr>
+        <w:t xml:space="preserve"> 2016</w:t>
+      </w:r>
+      <w:r>
+        <w:rPr>
+          <w:rFonts w:ascii="Calibri Light" w:hAnsi="Calibri Light"/>
+        </w:rPr>
+        <w:t xml:space="preserve"> – </w:t>
+      </w:r>
+      <w:r>
+        <w:rPr>
+          <w:rFonts w:ascii="Calibri Light" w:hAnsi="Calibri Light"/>
+        </w:rPr>
+        <w:t>September</w:t>
+      </w:r>
+      <w:r>
+        <w:rPr>
+          <w:rFonts w:ascii="Calibri Light" w:hAnsi="Calibri Light"/>
+        </w:rPr>
+        <w:t xml:space="preserve"> 2017</w:t>
       </w:r>
     </w:p>
     <w:p>
@@ -848,129 +1105,25 @@
         <w:rPr>
           <w:rFonts w:ascii="Calibri Light" w:hAnsi="Calibri Light"/>
         </w:rPr>
-        <w:t xml:space="preserve">Wrote JavaScript functions to automate event handling for Security Analysts, reducing click volume and increasing productivity and </w:t>
-      </w:r>
-      <w:r>
-        <w:rPr>
-          <w:rFonts w:ascii="Calibri Light" w:hAnsi="Calibri Light"/>
-        </w:rPr>
-        <w:t>turnaround</w:t>
-      </w:r>
-      <w:r>
-        <w:rPr>
-          <w:rFonts w:ascii="Calibri Light" w:hAnsi="Calibri Light"/>
-        </w:rPr>
-        <w:t xml:space="preserve"> time</w:t>
-      </w:r>
-      <w:r>
-        <w:rPr>
-          <w:rFonts w:ascii="Calibri Light" w:hAnsi="Calibri Light"/>
-        </w:rPr>
-        <w:t xml:space="preserve"> on event processing</w:t>
-      </w:r>
-    </w:p>
-    <w:p>
-      <w:pPr>
-        <w:rPr>
-          <w:rFonts w:ascii="Calibri Light" w:hAnsi="Calibri Light"/>
-          <w:sz w:val="8"/>
-          <w:szCs w:val="8"/>
-        </w:rPr>
-      </w:pPr>
-    </w:p>
-    <w:p>
-      <w:pPr>
-        <w:pStyle w:val="Heading3"/>
-        <w:rPr>
-          <w:b w:val="0"/>
-          <w:i/>
-        </w:rPr>
-      </w:pPr>
-      <w:r>
-        <w:t>Help Desk Technician</w:t>
-      </w:r>
-      <w:r>
-        <w:tab/>
-      </w:r>
-      <w:r>
-        <w:rPr>
-          <w:b w:val="0"/>
-        </w:rPr>
-        <w:t>Century City</w:t>
-      </w:r>
-      <w:r>
-        <w:rPr>
-          <w:b w:val="0"/>
-        </w:rPr>
-        <w:t>, CA</w:t>
-      </w:r>
-    </w:p>
-    <w:p>
-      <w:pPr>
-        <w:tabs>
-          <w:tab w:val="left" w:pos="0"/>
-          <w:tab w:val="right" w:pos="9360"/>
-        </w:tabs>
-        <w:spacing w:after="120"/>
-        <w:ind w:left="180" w:hanging="180"/>
-        <w:rPr>
-          <w:rFonts w:ascii="Calibri Light" w:hAnsi="Calibri Light"/>
-        </w:rPr>
-      </w:pPr>
-      <w:bookmarkStart w:id="0" w:name="_Hlk522299825"/>
-      <w:r>
-        <w:rPr>
-          <w:rFonts w:ascii="Calibri Light" w:hAnsi="Calibri Light"/>
-          <w:i/>
-        </w:rPr>
-        <w:t>The Broad Foundation/Family Office Financial Services</w:t>
-      </w:r>
-      <w:r>
-        <w:rPr>
-          <w:rFonts w:ascii="Calibri Light" w:hAnsi="Calibri Light"/>
-          <w:bCs/>
-          <w:i/>
-        </w:rPr>
-        <w:t xml:space="preserve"> </w:t>
-      </w:r>
-      <w:bookmarkEnd w:id="0"/>
-      <w:r>
-        <w:rPr>
-          <w:rFonts w:ascii="Calibri Light" w:hAnsi="Calibri Light"/>
-          <w:bCs/>
-          <w:i/>
-        </w:rPr>
-        <w:tab/>
-      </w:r>
-      <w:r>
-        <w:rPr>
-          <w:rFonts w:ascii="Calibri Light" w:hAnsi="Calibri Light"/>
-        </w:rPr>
-        <w:t>October</w:t>
-      </w:r>
-      <w:r>
-        <w:rPr>
-          <w:rFonts w:ascii="Calibri Light" w:hAnsi="Calibri Light"/>
-        </w:rPr>
-        <w:t xml:space="preserve"> 2016</w:t>
-      </w:r>
-      <w:r>
-        <w:rPr>
-          <w:rFonts w:ascii="Calibri Light" w:hAnsi="Calibri Light"/>
-        </w:rPr>
-        <w:t xml:space="preserve"> – </w:t>
-      </w:r>
-      <w:r>
-        <w:rPr>
-          <w:rFonts w:ascii="Calibri Light" w:hAnsi="Calibri Light"/>
-        </w:rPr>
-        <w:t>September</w:t>
-      </w:r>
-      <w:r>
-        <w:rPr>
-          <w:rFonts w:ascii="Calibri Light" w:hAnsi="Calibri Light"/>
-        </w:rPr>
-        <w:t xml:space="preserve"> 2017</w:t>
+        <w:t>C</w:t>
+      </w:r>
+      <w:r>
+        <w:rPr>
+          <w:rFonts w:ascii="Calibri Light" w:hAnsi="Calibri Light"/>
+        </w:rPr>
+        <w:t>reated custom PowerShell GUI tool for automatic user provisioning and migration</w:t>
+      </w:r>
+      <w:r>
+        <w:rPr>
+          <w:rFonts w:ascii="Calibri Light" w:hAnsi="Calibri Light"/>
+        </w:rPr>
+        <w:t xml:space="preserve"> to improve efficiency</w:t>
+      </w:r>
+      <w:r>
+        <w:rPr>
+          <w:rFonts w:ascii="Calibri Light" w:hAnsi="Calibri Light"/>
+        </w:rPr>
+        <w:t>.</w:t>
       </w:r>
     </w:p>
     <w:p>
@@ -994,19 +1147,19 @@
         <w:rPr>
           <w:rFonts w:ascii="Calibri Light" w:hAnsi="Calibri Light"/>
         </w:rPr>
-        <w:t>C</w:t>
-      </w:r>
-      <w:r>
-        <w:rPr>
-          <w:rFonts w:ascii="Calibri Light" w:hAnsi="Calibri Light"/>
-        </w:rPr>
-        <w:t>reated custom PowerShell GUI tool for automatic user provisioning and migration</w:t>
-      </w:r>
-      <w:r>
-        <w:rPr>
-          <w:rFonts w:ascii="Calibri Light" w:hAnsi="Calibri Light"/>
-        </w:rPr>
-        <w:t xml:space="preserve"> to improve efficiency</w:t>
+        <w:t xml:space="preserve">Deployed ADFS </w:t>
+      </w:r>
+      <w:r>
+        <w:rPr>
+          <w:rFonts w:ascii="Calibri Light" w:hAnsi="Calibri Light"/>
+        </w:rPr>
+        <w:t>to facilitate MFA for end users, while ensuring in office secur</w:t>
+      </w:r>
+      <w:r>
+        <w:rPr>
+          <w:rFonts w:ascii="Calibri Light" w:hAnsi="Calibri Light"/>
+        </w:rPr>
+        <w:t>ity by restricting access to publicly accessible terminals such as conference rooms and phone booths</w:t>
       </w:r>
     </w:p>
     <w:p>
@@ -1030,42 +1183,6 @@
         <w:rPr>
           <w:rFonts w:ascii="Calibri Light" w:hAnsi="Calibri Light"/>
         </w:rPr>
-        <w:t xml:space="preserve">Deployed ADFS </w:t>
-      </w:r>
-      <w:r>
-        <w:rPr>
-          <w:rFonts w:ascii="Calibri Light" w:hAnsi="Calibri Light"/>
-        </w:rPr>
-        <w:t>to facilitate MFA for end users, while ensuring in office secur</w:t>
-      </w:r>
-      <w:r>
-        <w:rPr>
-          <w:rFonts w:ascii="Calibri Light" w:hAnsi="Calibri Light"/>
-        </w:rPr>
-        <w:t>ity by restricting access to publicly accessible terminals such as conference rooms and phone booths</w:t>
-      </w:r>
-    </w:p>
-    <w:p>
-      <w:pPr>
-        <w:numPr>
-          <w:ilvl w:val="0"/>
-          <w:numId w:val="1"/>
-        </w:numPr>
-        <w:tabs>
-          <w:tab w:val="left" w:pos="0"/>
-          <w:tab w:val="right" w:pos="9360"/>
-        </w:tabs>
-        <w:autoSpaceDE w:val="0"/>
-        <w:autoSpaceDN w:val="0"/>
-        <w:adjustRightInd w:val="0"/>
-        <w:rPr>
-          <w:rFonts w:ascii="Calibri Light" w:hAnsi="Calibri Light"/>
-        </w:rPr>
-      </w:pPr>
-      <w:r>
-        <w:rPr>
-          <w:rFonts w:ascii="Calibri Light" w:hAnsi="Calibri Light"/>
-        </w:rPr>
         <w:t xml:space="preserve">Created custom SharePoint search page and URI handler </w:t>
       </w:r>
       <w:r>
@@ -1095,199 +1212,6 @@
           <w:szCs w:val="8"/>
         </w:rPr>
       </w:pPr>
-    </w:p>
-    <w:p>
-      <w:pPr>
-        <w:pStyle w:val="Heading3"/>
-        <w:rPr>
-          <w:b w:val="0"/>
-          <w:i/>
-        </w:rPr>
-      </w:pPr>
-      <w:r>
-        <w:t>Systems Administration</w:t>
-      </w:r>
-      <w:r>
-        <w:t xml:space="preserve"> Intern</w:t>
-      </w:r>
-      <w:r>
-        <w:tab/>
-      </w:r>
-      <w:r>
-        <w:rPr>
-          <w:b w:val="0"/>
-        </w:rPr>
-        <w:t>Los Angeles, CA</w:t>
-      </w:r>
-    </w:p>
-    <w:p>
-      <w:pPr>
-        <w:tabs>
-          <w:tab w:val="left" w:pos="0"/>
-          <w:tab w:val="right" w:pos="9360"/>
-        </w:tabs>
-        <w:spacing w:after="120"/>
-        <w:ind w:left="180" w:hanging="180"/>
-        <w:rPr>
-          <w:rFonts w:ascii="Calibri Light" w:hAnsi="Calibri Light"/>
-          <w:bCs/>
-        </w:rPr>
-      </w:pPr>
-      <w:r>
-        <w:rPr>
-          <w:rFonts w:ascii="Calibri Light" w:hAnsi="Calibri Light"/>
-          <w:bCs/>
-          <w:i/>
-        </w:rPr>
-        <w:t>American Computers and Engineers</w:t>
-      </w:r>
-      <w:r>
-        <w:rPr>
-          <w:rFonts w:ascii="Calibri Light" w:hAnsi="Calibri Light"/>
-          <w:bCs/>
-          <w:i/>
-        </w:rPr>
-        <w:tab/>
-      </w:r>
-      <w:r>
-        <w:rPr>
-          <w:rFonts w:ascii="Calibri Light" w:hAnsi="Calibri Light"/>
-        </w:rPr>
-        <w:t>June 2014 – September 2014; June 2015 – September 2015</w:t>
-      </w:r>
-    </w:p>
-    <w:p>
-      <w:pPr>
-        <w:numPr>
-          <w:ilvl w:val="0"/>
-          <w:numId w:val="1"/>
-        </w:numPr>
-        <w:tabs>
-          <w:tab w:val="left" w:pos="0"/>
-          <w:tab w:val="right" w:pos="9360"/>
-        </w:tabs>
-        <w:autoSpaceDE w:val="0"/>
-        <w:autoSpaceDN w:val="0"/>
-        <w:adjustRightInd w:val="0"/>
-        <w:rPr>
-          <w:rFonts w:ascii="Calibri Light" w:hAnsi="Calibri Light"/>
-        </w:rPr>
-      </w:pPr>
-      <w:r>
-        <w:rPr>
-          <w:rFonts w:ascii="Calibri Light" w:hAnsi="Calibri Light"/>
-        </w:rPr>
-        <w:t xml:space="preserve">Developed </w:t>
-      </w:r>
-      <w:r>
-        <w:rPr>
-          <w:rFonts w:ascii="Calibri Light" w:hAnsi="Calibri Light"/>
-        </w:rPr>
-        <w:t>Active Directory Environment for Windows based systems</w:t>
-      </w:r>
-      <w:r>
-        <w:rPr>
-          <w:rFonts w:ascii="Calibri Light" w:hAnsi="Calibri Light"/>
-        </w:rPr>
-        <w:t>.</w:t>
-      </w:r>
-    </w:p>
-    <w:p>
-      <w:pPr>
-        <w:numPr>
-          <w:ilvl w:val="1"/>
-          <w:numId w:val="1"/>
-        </w:numPr>
-        <w:tabs>
-          <w:tab w:val="left" w:pos="0"/>
-          <w:tab w:val="right" w:pos="9360"/>
-        </w:tabs>
-        <w:autoSpaceDE w:val="0"/>
-        <w:autoSpaceDN w:val="0"/>
-        <w:adjustRightInd w:val="0"/>
-        <w:rPr>
-          <w:rFonts w:ascii="Calibri Light" w:hAnsi="Calibri Light"/>
-        </w:rPr>
-      </w:pPr>
-      <w:r>
-        <w:rPr>
-          <w:rFonts w:ascii="Calibri Light" w:hAnsi="Calibri Light"/>
-        </w:rPr>
-        <w:t>Hardened environment against standard attac</w:t>
-      </w:r>
-      <w:r>
-        <w:rPr>
-          <w:rFonts w:ascii="Calibri Light" w:hAnsi="Calibri Light"/>
-        </w:rPr>
-        <w:t>k vectors</w:t>
-      </w:r>
-      <w:r>
-        <w:rPr>
-          <w:rFonts w:ascii="Calibri Light" w:hAnsi="Calibri Light"/>
-        </w:rPr>
-        <w:t xml:space="preserve">: Pass the hash, </w:t>
-      </w:r>
-      <w:r>
-        <w:rPr>
-          <w:rFonts w:ascii="Calibri Light" w:hAnsi="Calibri Light"/>
-        </w:rPr>
-        <w:t xml:space="preserve">SMB exploits, DNS </w:t>
-      </w:r>
-      <w:r>
-        <w:rPr>
-          <w:rFonts w:ascii="Calibri Light" w:hAnsi="Calibri Light"/>
-        </w:rPr>
-        <w:t xml:space="preserve">poisoning, </w:t>
-      </w:r>
-      <w:r>
-        <w:rPr>
-          <w:rFonts w:ascii="Calibri Light" w:hAnsi="Calibri Light"/>
-        </w:rPr>
-        <w:t xml:space="preserve">privilege </w:t>
-      </w:r>
-      <w:r>
-        <w:rPr>
-          <w:rFonts w:ascii="Calibri Light" w:hAnsi="Calibri Light"/>
-        </w:rPr>
-        <w:t xml:space="preserve">escalation </w:t>
-      </w:r>
-      <w:r>
-        <w:rPr>
-          <w:rFonts w:ascii="Calibri Light" w:hAnsi="Calibri Light"/>
-        </w:rPr>
-        <w:t>via poor user access and segregation</w:t>
-      </w:r>
-    </w:p>
-    <w:p>
-      <w:pPr>
-        <w:numPr>
-          <w:ilvl w:val="0"/>
-          <w:numId w:val="2"/>
-        </w:numPr>
-        <w:tabs>
-          <w:tab w:val="left" w:pos="0"/>
-          <w:tab w:val="right" w:pos="9360"/>
-        </w:tabs>
-        <w:autoSpaceDE w:val="0"/>
-        <w:autoSpaceDN w:val="0"/>
-        <w:adjustRightInd w:val="0"/>
-        <w:spacing w:after="120"/>
-        <w:rPr>
-          <w:rFonts w:ascii="Calibri Light" w:hAnsi="Calibri Light"/>
-        </w:rPr>
-      </w:pPr>
-      <w:r>
-        <w:rPr>
-          <w:rFonts w:ascii="Calibri Light" w:hAnsi="Calibri Light"/>
-        </w:rPr>
-        <w:t>Deployed remote access and administrati</w:t>
-      </w:r>
-      <w:r>
-        <w:rPr>
-          <w:rFonts w:ascii="Calibri Light" w:hAnsi="Calibri Light"/>
-        </w:rPr>
-        <w:t>on through DirectAccess and RADIUS server</w:t>
-      </w:r>
     </w:p>
     <w:p>
       <w:pPr>
@@ -1377,7 +1301,23 @@
           <w:i/>
           <w:iCs/>
         </w:rPr>
-        <w:t>IP address threat analysis</w:t>
+        <w:t>IP address</w:t>
+      </w:r>
+      <w:r>
+        <w:rPr>
+          <w:rFonts w:ascii="Calibri Light" w:hAnsi="Calibri Light"/>
+          <w:i/>
+          <w:iCs/>
+        </w:rPr>
+        <w:t xml:space="preserve"> and domain</w:t>
+      </w:r>
+      <w:r>
+        <w:rPr>
+          <w:rFonts w:ascii="Calibri Light" w:hAnsi="Calibri Light"/>
+          <w:i/>
+          <w:iCs/>
+        </w:rPr>
+        <w:t xml:space="preserve"> threat analysis</w:t>
       </w:r>
       <w:r>
         <w:rPr>
@@ -1420,7 +1360,35 @@
           <w:rFonts w:ascii="Calibri Light" w:hAnsi="Calibri Light"/>
           <w:sz w:val="20"/>
         </w:rPr>
-        <w:t xml:space="preserve">IP addresses to determine </w:t>
+        <w:t>IP</w:t>
+      </w:r>
+      <w:r>
+        <w:rPr>
+          <w:rFonts w:ascii="Calibri Light" w:hAnsi="Calibri Light"/>
+          <w:sz w:val="20"/>
+        </w:rPr>
+        <w:t>s</w:t>
+      </w:r>
+      <w:r>
+        <w:rPr>
+          <w:rFonts w:ascii="Calibri Light" w:hAnsi="Calibri Light"/>
+          <w:sz w:val="20"/>
+        </w:rPr>
+        <w:t xml:space="preserve"> </w:t>
+      </w:r>
+      <w:r>
+        <w:rPr>
+          <w:rFonts w:ascii="Calibri Light" w:hAnsi="Calibri Light"/>
+          <w:sz w:val="20"/>
+        </w:rPr>
+        <w:t>and domains</w:t>
+      </w:r>
+      <w:r>
+        <w:rPr>
+          <w:rFonts w:ascii="Calibri Light" w:hAnsi="Calibri Light"/>
+          <w:sz w:val="20"/>
+        </w:rPr>
+        <w:t xml:space="preserve"> to determine </w:t>
       </w:r>
       <w:r>
         <w:rPr>
@@ -1471,31 +1439,19 @@
         </w:rPr>
         <w:t>construct easy to interpret description</w:t>
       </w:r>
-      <w:r>
-        <w:rPr>
-          <w:rFonts w:ascii="Calibri Light" w:hAnsi="Calibri Light"/>
-          <w:sz w:val="20"/>
-        </w:rPr>
-        <w:t xml:space="preserve"> </w:t>
-      </w:r>
     </w:p>
     <w:p>
       <w:pPr>
         <w:pStyle w:val="Heading3"/>
-      </w:pPr>
-    </w:p>
-    <w:p>
-      <w:pPr>
-        <w:pStyle w:val="Heading3"/>
         <w:rPr>
           <w:b w:val="0"/>
         </w:rPr>
       </w:pPr>
       <w:r>
-        <w:t xml:space="preserve">Machine Learning </w:t>
-      </w:r>
-      <w:r>
-        <w:t>Optimization</w:t>
+        <w:t>UART Linux Device Driver</w:t>
+      </w:r>
+      <w:r>
+        <w:tab/>
       </w:r>
     </w:p>
     <w:p>
@@ -1518,7 +1474,31 @@
           <w:i/>
           <w:iCs/>
         </w:rPr>
-        <w:t>Teaching a machine how to optimize</w:t>
+        <w:t xml:space="preserve">UART driver implementation with </w:t>
+      </w:r>
+      <w:r>
+        <w:rPr>
+          <w:rFonts w:ascii="Calibri Light" w:hAnsi="Calibri Light"/>
+          <w:i/>
+          <w:iCs/>
+        </w:rPr>
+        <w:t>Integrity</w:t>
+      </w:r>
+      <w:r>
+        <w:rPr>
+          <w:rFonts w:ascii="Calibri Light" w:hAnsi="Calibri Light"/>
+          <w:i/>
+          <w:iCs/>
+        </w:rPr>
+        <w:t>-BIST for Data Communication</w:t>
+      </w:r>
+      <w:r>
+        <w:rPr>
+          <w:rFonts w:ascii="Calibri Light" w:hAnsi="Calibri Light"/>
+          <w:i/>
+          <w:iCs/>
+        </w:rPr>
+        <w:t xml:space="preserve"> </w:t>
       </w:r>
       <w:r>
         <w:rPr>
@@ -1554,28 +1534,28 @@
           <w:rFonts w:ascii="Calibri Light" w:hAnsi="Calibri Light"/>
           <w:sz w:val="20"/>
         </w:rPr>
-        <w:t xml:space="preserve">Designed and implemented </w:t>
+        <w:t xml:space="preserve">Based on </w:t>
       </w:r>
       <w:r>
         <w:rPr>
           <w:rFonts w:ascii="Calibri Light" w:hAnsi="Calibri Light"/>
           <w:sz w:val="20"/>
         </w:rPr>
-        <w:t xml:space="preserve">a neural network to construct a generalized optimization function </w:t>
+        <w:t>Surendar &amp; Gopalakrishnan 2017</w:t>
       </w:r>
       <w:r>
         <w:rPr>
           <w:rFonts w:ascii="Calibri Light" w:hAnsi="Calibri Light"/>
           <w:sz w:val="20"/>
         </w:rPr>
-        <w:t>to optimize a family of functions superior to</w:t>
+        <w:t xml:space="preserve"> paper describing a UART implementation with </w:t>
       </w:r>
       <w:r>
         <w:rPr>
           <w:rFonts w:ascii="Calibri Light" w:hAnsi="Calibri Light"/>
           <w:sz w:val="20"/>
         </w:rPr>
-        <w:t xml:space="preserve"> standard monolithic algorithms</w:t>
+        <w:t>data integrity</w:t>
       </w:r>
     </w:p>
     <w:p>
@@ -1603,36 +1583,180 @@
           <w:rFonts w:ascii="Calibri Light" w:hAnsi="Calibri Light"/>
           <w:sz w:val="20"/>
         </w:rPr>
-        <w:t xml:space="preserve">Used in the design and model of antennas to maximize </w:t>
+        <w:t xml:space="preserve">Driver implements a series of BIST to ensure correct functionality both on local hardware and on remote hardware running the driver. </w:t>
       </w:r>
       <w:r>
         <w:rPr>
           <w:rFonts w:ascii="Calibri Light" w:hAnsi="Calibri Light"/>
           <w:sz w:val="20"/>
         </w:rPr>
-        <w:t>energy density</w:t>
+        <w:t xml:space="preserve">Additional integrity checks are </w:t>
       </w:r>
       <w:r>
         <w:rPr>
           <w:rFonts w:ascii="Calibri Light" w:hAnsi="Calibri Light"/>
           <w:sz w:val="20"/>
         </w:rPr>
-        <w:t xml:space="preserve"> and </w:t>
-      </w:r>
-      <w:r>
-        <w:rPr>
-          <w:rFonts w:ascii="Calibri Light" w:hAnsi="Calibri Light"/>
-          <w:sz w:val="20"/>
-        </w:rPr>
-        <w:t>reduce interference</w:t>
-      </w:r>
-      <w:bookmarkStart w:id="1" w:name="_GoBack"/>
-      <w:bookmarkEnd w:id="1"/>
+        <w:t>implemented at the driver level</w:t>
+      </w:r>
+    </w:p>
+    <w:p>
+      <w:pPr>
+        <w:pStyle w:val="Heading2"/>
+        <w:pBdr>
+          <w:bottom w:val="single" w:sz="4" w:space="1" w:color="auto"/>
+        </w:pBdr>
+        <w:rPr>
+          <w:rFonts w:ascii="Calibri Light" w:hAnsi="Calibri Light"/>
+          <w:i w:val="0"/>
+          <w:sz w:val="24"/>
+          <w:szCs w:val="20"/>
+        </w:rPr>
+      </w:pPr>
+      <w:r>
+        <w:rPr>
+          <w:rFonts w:ascii="Calibri Light" w:hAnsi="Calibri Light"/>
+          <w:i w:val="0"/>
+          <w:sz w:val="24"/>
+          <w:szCs w:val="20"/>
+        </w:rPr>
+        <w:t>EDUCATION</w:t>
+      </w:r>
+    </w:p>
+    <w:p>
+      <w:pPr>
+        <w:tabs>
+          <w:tab w:val="left" w:pos="0"/>
+          <w:tab w:val="right" w:pos="9360"/>
+        </w:tabs>
+        <w:ind w:left="10080" w:hanging="10080"/>
+        <w:rPr>
+          <w:rFonts w:ascii="Calibri Light" w:hAnsi="Calibri Light"/>
+        </w:rPr>
+      </w:pPr>
+      <w:r>
+        <w:rPr>
+          <w:rFonts w:ascii="Calibri Light" w:hAnsi="Calibri Light"/>
+          <w:b/>
+        </w:rPr>
+        <w:t xml:space="preserve">University of </w:t>
+      </w:r>
+      <w:r>
+        <w:rPr>
+          <w:rFonts w:ascii="Calibri Light" w:hAnsi="Calibri Light"/>
+          <w:b/>
+        </w:rPr>
+        <w:t>California</w:t>
+      </w:r>
+      <w:r>
+        <w:rPr>
+          <w:rFonts w:ascii="Calibri Light" w:hAnsi="Calibri Light"/>
+          <w:b/>
+        </w:rPr>
+        <w:t>,</w:t>
+      </w:r>
+      <w:r>
+        <w:rPr>
+          <w:rFonts w:ascii="Calibri Light" w:hAnsi="Calibri Light"/>
+          <w:b/>
+        </w:rPr>
+        <w:t xml:space="preserve"> Los Angeles</w:t>
+      </w:r>
+    </w:p>
+    <w:p>
+      <w:pPr>
+        <w:tabs>
+          <w:tab w:val="left" w:pos="0"/>
+          <w:tab w:val="left" w:pos="4677"/>
+          <w:tab w:val="right" w:pos="9360"/>
+        </w:tabs>
+        <w:ind w:left="720"/>
+        <w:rPr>
+          <w:rFonts w:ascii="Calibri Light" w:hAnsi="Calibri Light"/>
+          <w:highlight w:val="yellow"/>
+        </w:rPr>
+      </w:pPr>
+      <w:r>
+        <w:rPr>
+          <w:rFonts w:ascii="Calibri Light" w:hAnsi="Calibri Light"/>
+          <w:b/>
+        </w:rPr>
+        <w:t>Henry Samueli School of Engineering</w:t>
+      </w:r>
+      <w:r>
+        <w:rPr>
+          <w:rFonts w:ascii="Calibri Light" w:hAnsi="Calibri Light"/>
+          <w:b/>
+        </w:rPr>
+        <w:tab/>
+      </w:r>
+      <w:r>
+        <w:rPr>
+          <w:rFonts w:ascii="Calibri Light" w:hAnsi="Calibri Light"/>
+          <w:b/>
+        </w:rPr>
+        <w:tab/>
+      </w:r>
+      <w:r>
+        <w:rPr>
+          <w:rFonts w:ascii="Calibri Light" w:hAnsi="Calibri Light"/>
+        </w:rPr>
+        <w:t>GPA: 3.1</w:t>
+      </w:r>
+    </w:p>
+    <w:p>
+      <w:pPr>
+        <w:tabs>
+          <w:tab w:val="left" w:pos="0"/>
+          <w:tab w:val="right" w:pos="9360"/>
+        </w:tabs>
+        <w:ind w:left="720"/>
+        <w:rPr>
+          <w:rFonts w:ascii="Calibri Light" w:hAnsi="Calibri Light"/>
+        </w:rPr>
+      </w:pPr>
+      <w:r>
+        <w:rPr>
+          <w:rFonts w:ascii="Calibri Light" w:hAnsi="Calibri Light"/>
+          <w:i/>
+        </w:rPr>
+        <w:t xml:space="preserve">Bachelor of Science, </w:t>
+      </w:r>
+      <w:r>
+        <w:rPr>
+          <w:rFonts w:ascii="Calibri Light" w:hAnsi="Calibri Light"/>
+          <w:i/>
+        </w:rPr>
+        <w:t>Electrica</w:t>
+      </w:r>
+      <w:r>
+        <w:rPr>
+          <w:rFonts w:ascii="Calibri Light" w:hAnsi="Calibri Light"/>
+          <w:i/>
+        </w:rPr>
+        <w:t>l Engineering</w:t>
+      </w:r>
+      <w:r>
+        <w:rPr>
+          <w:rFonts w:ascii="Calibri Light" w:hAnsi="Calibri Light"/>
+          <w:i/>
+        </w:rPr>
+        <w:tab/>
+      </w:r>
+      <w:r>
+        <w:rPr>
+          <w:rFonts w:ascii="Calibri Light" w:hAnsi="Calibri Light"/>
+        </w:rPr>
+        <w:t>March 2019</w:t>
+      </w:r>
     </w:p>
     <w:sectPr>
       <w:headerReference w:type="even" r:id="rId8"/>
       <w:headerReference w:type="default" r:id="rId9"/>
-      <w:headerReference w:type="first" r:id="rId10"/>
+      <w:footerReference w:type="even" r:id="rId10"/>
+      <w:footerReference w:type="default" r:id="rId11"/>
+      <w:headerReference w:type="first" r:id="rId12"/>
+      <w:footerReference w:type="first" r:id="rId13"/>
       <w:pgSz w:w="12240" w:h="15840" w:code="1"/>
       <w:pgMar w:top="1440" w:right="1440" w:bottom="720" w:left="1440" w:header="900" w:footer="720" w:gutter="0"/>
       <w:cols w:space="720"/>
@@ -1663,6 +1787,36 @@
     <w:p/>
   </w:endnote>
 </w:endnotes>
+</file>
+
+<file path=word/footer1.xml><?xml version="1.0" encoding="utf-8"?>
+<w:ftr xmlns:wpc="http://schemas.microsoft.com/office/word/2010/wordprocessingCanvas" xmlns:cx="http://schemas.microsoft.com/office/drawing/2014/chartex" xmlns:cx1="http://schemas.microsoft.com/office/drawing/2015/9/8/chartex" xmlns:cx2="http://schemas.microsoft.com/office/drawing/2015/10/21/chartex" xmlns:cx3="http://schemas.microsoft.com/office/drawing/2016/5/9/chartex" xmlns:cx4="http://schemas.microsoft.com/office/drawing/2016/5/10/chartex" xmlns:cx5="http://schemas.microsoft.com/office/drawing/2016/5/11/chartex" xmlns:cx6="http://schemas.microsoft.com/office/drawing/2016/5/12/chartex" xmlns:cx7="http://schemas.microsoft.com/office/drawing/2016/5/13/chartex" xmlns:cx8="http://schemas.microsoft.com/office/drawing/2016/5/14/chartex" xmlns:mc="http://schemas.openxmlformats.org/markup-compatibility/2006" xmlns:aink="http://schemas.microsoft.com/office/drawing/2016/ink" xmlns:am3d="http://schemas.microsoft.com/office/drawing/2017/model3d" xmlns:o="urn:schemas-microsoft-com:office:office" xmlns:r="http://schemas.openxmlformats.org/officeDocument/2006/relationships" xmlns:m="http://schemas.openxmlformats.org/officeDocument/2006/math" xmlns:v="urn:schemas-microsoft-com:vml" xmlns:wp14="http://schemas.microsoft.com/office/word/2010/wordprocessingDrawing" xmlns:wp="http://schemas.openxmlformats.org/drawingml/2006/wordprocessingDrawing" xmlns:w10="urn:schemas-microsoft-com:office:word" xmlns:w="http://schemas.openxmlformats.org/wordprocessingml/2006/main" xmlns:w14="http://schemas.microsoft.com/office/word/2010/wordml" xmlns:w15="http://schemas.microsoft.com/office/word/2012/wordml" xmlns:w16cid="http://schemas.microsoft.com/office/word/2016/wordml/cid" xmlns:w16se="http://schemas.microsoft.com/office/word/2015/wordml/symex" xmlns:wpg="http://schemas.microsoft.com/office/word/2010/wordprocessingGroup" xmlns:wpi="http://schemas.microsoft.com/office/word/2010/wordprocessingInk" xmlns:wne="http://schemas.microsoft.com/office/word/2006/wordml" xmlns:wps="http://schemas.microsoft.com/office/word/2010/wordprocessingShape" mc:Ignorable="w14 w15 w16se w16cid wp14">
+  <w:p>
+    <w:pPr>
+      <w:pStyle w:val="Footer"/>
+    </w:pPr>
+  </w:p>
+</w:ftr>
+</file>
+
+<file path=word/footer2.xml><?xml version="1.0" encoding="utf-8"?>
+<w:ftr xmlns:wpc="http://schemas.microsoft.com/office/word/2010/wordprocessingCanvas" xmlns:cx="http://schemas.microsoft.com/office/drawing/2014/chartex" xmlns:cx1="http://schemas.microsoft.com/office/drawing/2015/9/8/chartex" xmlns:cx2="http://schemas.microsoft.com/office/drawing/2015/10/21/chartex" xmlns:cx3="http://schemas.microsoft.com/office/drawing/2016/5/9/chartex" xmlns:cx4="http://schemas.microsoft.com/office/drawing/2016/5/10/chartex" xmlns:cx5="http://schemas.microsoft.com/office/drawing/2016/5/11/chartex" xmlns:cx6="http://schemas.microsoft.com/office/drawing/2016/5/12/chartex" xmlns:cx7="http://schemas.microsoft.com/office/drawing/2016/5/13/chartex" xmlns:cx8="http://schemas.microsoft.com/office/drawing/2016/5/14/chartex" xmlns:mc="http://schemas.openxmlformats.org/markup-compatibility/2006" xmlns:aink="http://schemas.microsoft.com/office/drawing/2016/ink" xmlns:am3d="http://schemas.microsoft.com/office/drawing/2017/model3d" xmlns:o="urn:schemas-microsoft-com:office:office" xmlns:r="http://schemas.openxmlformats.org/officeDocument/2006/relationships" xmlns:m="http://schemas.openxmlformats.org/officeDocument/2006/math" xmlns:v="urn:schemas-microsoft-com:vml" xmlns:wp14="http://schemas.microsoft.com/office/word/2010/wordprocessingDrawing" xmlns:wp="http://schemas.openxmlformats.org/drawingml/2006/wordprocessingDrawing" xmlns:w10="urn:schemas-microsoft-com:office:word" xmlns:w="http://schemas.openxmlformats.org/wordprocessingml/2006/main" xmlns:w14="http://schemas.microsoft.com/office/word/2010/wordml" xmlns:w15="http://schemas.microsoft.com/office/word/2012/wordml" xmlns:w16cid="http://schemas.microsoft.com/office/word/2016/wordml/cid" xmlns:w16se="http://schemas.microsoft.com/office/word/2015/wordml/symex" xmlns:wpg="http://schemas.microsoft.com/office/word/2010/wordprocessingGroup" xmlns:wpi="http://schemas.microsoft.com/office/word/2010/wordprocessingInk" xmlns:wne="http://schemas.microsoft.com/office/word/2006/wordml" xmlns:wps="http://schemas.microsoft.com/office/word/2010/wordprocessingShape" mc:Ignorable="w14 w15 w16se w16cid wp14">
+  <w:p>
+    <w:pPr>
+      <w:pStyle w:val="Footer"/>
+    </w:pPr>
+  </w:p>
+</w:ftr>
+</file>
+
+<file path=word/footer3.xml><?xml version="1.0" encoding="utf-8"?>
+<w:ftr xmlns:wpc="http://schemas.microsoft.com/office/word/2010/wordprocessingCanvas" xmlns:cx="http://schemas.microsoft.com/office/drawing/2014/chartex" xmlns:cx1="http://schemas.microsoft.com/office/drawing/2015/9/8/chartex" xmlns:cx2="http://schemas.microsoft.com/office/drawing/2015/10/21/chartex" xmlns:cx3="http://schemas.microsoft.com/office/drawing/2016/5/9/chartex" xmlns:cx4="http://schemas.microsoft.com/office/drawing/2016/5/10/chartex" xmlns:cx5="http://schemas.microsoft.com/office/drawing/2016/5/11/chartex" xmlns:cx6="http://schemas.microsoft.com/office/drawing/2016/5/12/chartex" xmlns:cx7="http://schemas.microsoft.com/office/drawing/2016/5/13/chartex" xmlns:cx8="http://schemas.microsoft.com/office/drawing/2016/5/14/chartex" xmlns:mc="http://schemas.openxmlformats.org/markup-compatibility/2006" xmlns:aink="http://schemas.microsoft.com/office/drawing/2016/ink" xmlns:am3d="http://schemas.microsoft.com/office/drawing/2017/model3d" xmlns:o="urn:schemas-microsoft-com:office:office" xmlns:r="http://schemas.openxmlformats.org/officeDocument/2006/relationships" xmlns:m="http://schemas.openxmlformats.org/officeDocument/2006/math" xmlns:v="urn:schemas-microsoft-com:vml" xmlns:wp14="http://schemas.microsoft.com/office/word/2010/wordprocessingDrawing" xmlns:wp="http://schemas.openxmlformats.org/drawingml/2006/wordprocessingDrawing" xmlns:w10="urn:schemas-microsoft-com:office:word" xmlns:w="http://schemas.openxmlformats.org/wordprocessingml/2006/main" xmlns:w14="http://schemas.microsoft.com/office/word/2010/wordml" xmlns:w15="http://schemas.microsoft.com/office/word/2012/wordml" xmlns:w16cid="http://schemas.microsoft.com/office/word/2016/wordml/cid" xmlns:w16se="http://schemas.microsoft.com/office/word/2015/wordml/symex" xmlns:wpg="http://schemas.microsoft.com/office/word/2010/wordprocessingGroup" xmlns:wpi="http://schemas.microsoft.com/office/word/2010/wordprocessingInk" xmlns:wne="http://schemas.microsoft.com/office/word/2006/wordml" xmlns:wps="http://schemas.microsoft.com/office/word/2010/wordprocessingShape" mc:Ignorable="w14 w15 w16se w16cid wp14">
+  <w:p>
+    <w:pPr>
+      <w:pStyle w:val="Footer"/>
+    </w:pPr>
+  </w:p>
+</w:ftr>
 </file>
 
 <file path=word/footnotes.xml><?xml version="1.0" encoding="utf-8"?>
@@ -1816,19 +1970,37 @@
       <w:rPr>
         <w:rFonts w:asciiTheme="majorHAnsi" w:hAnsiTheme="majorHAnsi"/>
       </w:rPr>
-      <w:t>christopher.makarem</w:t>
+      <w:t xml:space="preserve">(626) </w:t>
     </w:r>
     <w:r>
       <w:rPr>
         <w:rFonts w:asciiTheme="majorHAnsi" w:hAnsiTheme="majorHAnsi"/>
       </w:rPr>
-      <w:t>@</w:t>
+      <w:t>616-4528</w:t>
     </w:r>
     <w:r>
       <w:rPr>
         <w:rFonts w:asciiTheme="majorHAnsi" w:hAnsiTheme="majorHAnsi"/>
       </w:rPr>
-      <w:t>iocscan.io</w:t>
+      <w:t xml:space="preserve"> </w:t>
+    </w:r>
+    <w:r>
+      <w:rPr>
+        <w:rFonts w:asciiTheme="majorHAnsi" w:hAnsiTheme="majorHAnsi" w:cs="Arial"/>
+      </w:rPr>
+      <w:t>•</w:t>
+    </w:r>
+    <w:r>
+      <w:rPr>
+        <w:rFonts w:asciiTheme="majorHAnsi" w:hAnsiTheme="majorHAnsi"/>
+      </w:rPr>
+      <w:t xml:space="preserve"> </w:t>
+    </w:r>
+    <w:r>
+      <w:rPr>
+        <w:rFonts w:asciiTheme="majorHAnsi" w:hAnsiTheme="majorHAnsi"/>
+      </w:rPr>
+      <w:t>x24mak@gmail.com</w:t>
     </w:r>
     <w:r>
       <w:rPr>
@@ -2534,7 +2706,7 @@
       </w:pPr>
     </w:pPrDefault>
   </w:docDefaults>
-  <w:latentStyles w:defLockedState="0" w:defUIPriority="99" w:defSemiHidden="0" w:defUnhideWhenUsed="0" w:defQFormat="0" w:count="375">
+  <w:latentStyles w:defLockedState="0" w:defUIPriority="99" w:defSemiHidden="0" w:defUnhideWhenUsed="0" w:defQFormat="0" w:count="377">
     <w:lsdException w:name="Normal" w:uiPriority="0" w:qFormat="1"/>
     <w:lsdException w:name="heading 1" w:uiPriority="0" w:qFormat="1"/>
     <w:lsdException w:name="heading 2" w:semiHidden="1" w:uiPriority="0" w:unhideWhenUsed="1" w:qFormat="1"/>
@@ -2640,7 +2812,6 @@
     <w:lsdException w:name="HTML Sample" w:semiHidden="1" w:unhideWhenUsed="1"/>
     <w:lsdException w:name="HTML Typewriter" w:semiHidden="1" w:unhideWhenUsed="1"/>
     <w:lsdException w:name="HTML Variable" w:semiHidden="1" w:unhideWhenUsed="1"/>
-    <w:lsdException w:name="Normal Table" w:semiHidden="1" w:unhideWhenUsed="1"/>
     <w:lsdException w:name="annotation subject" w:semiHidden="1" w:unhideWhenUsed="1"/>
     <w:lsdException w:name="No List" w:semiHidden="1" w:unhideWhenUsed="1"/>
     <w:lsdException w:name="Outline List 1" w:semiHidden="1" w:unhideWhenUsed="1"/>
@@ -2687,10 +2858,8 @@
     <w:lsdException w:name="Table Subtle 2" w:semiHidden="1" w:unhideWhenUsed="1"/>
     <w:lsdException w:name="Table Web 1" w:semiHidden="1" w:unhideWhenUsed="1"/>
     <w:lsdException w:name="Table Web 2" w:semiHidden="1" w:unhideWhenUsed="1"/>
-    <w:lsdException w:name="Table Web 3" w:semiHidden="1" w:unhideWhenUsed="1"/>
     <w:lsdException w:name="Balloon Text" w:semiHidden="1" w:unhideWhenUsed="1"/>
     <w:lsdException w:name="Table Grid" w:uiPriority="39"/>
-    <w:lsdException w:name="Table Theme" w:semiHidden="1" w:unhideWhenUsed="1"/>
     <w:lsdException w:name="Placeholder Text" w:semiHidden="1"/>
     <w:lsdException w:name="No Spacing" w:uiPriority="1" w:qFormat="1"/>
     <w:lsdException w:name="Light Shading" w:uiPriority="60"/>
@@ -2910,6 +3079,8 @@
     <w:lsdException w:name="Smart Hyperlink" w:semiHidden="1" w:unhideWhenUsed="1"/>
     <w:lsdException w:name="Hashtag" w:semiHidden="1" w:unhideWhenUsed="1"/>
     <w:lsdException w:name="Unresolved Mention" w:semiHidden="1" w:unhideWhenUsed="1"/>
+    <w:lsdException w:name="Smart Link" w:semiHidden="1" w:unhideWhenUsed="1"/>
+    <w:lsdException w:name="Smart Link Error" w:semiHidden="1" w:unhideWhenUsed="1"/>
   </w:latentStyles>
   <w:style w:type="paragraph" w:default="1" w:styleId="Normal">
     <w:name w:val="Normal"/>
@@ -3532,7 +3703,7 @@
 </file>
 
 <file path=customXml/itemProps1.xml><?xml version="1.0" encoding="utf-8"?>
-<ds:datastoreItem xmlns:ds="http://schemas.openxmlformats.org/officeDocument/2006/customXml" ds:itemID="{69FA1B93-A7B7-4EB3-AA1A-AD9364FD011D}">
+<ds:datastoreItem xmlns:ds="http://schemas.openxmlformats.org/officeDocument/2006/customXml" ds:itemID="{B9102DB6-6A19-4BDA-8C72-88D01C753410}">
   <ds:schemaRefs>
     <ds:schemaRef ds:uri="http://schemas.openxmlformats.org/officeDocument/2006/bibliography"/>
   </ds:schemaRefs>

</xml_diff>

<commit_message>
Update with latest experience
</commit_message>
<xml_diff>
--- a/ChristopherMakarem.docx
+++ b/ChristopherMakarem.docx
@@ -11,13 +11,29 @@
           <w:i/>
         </w:rPr>
       </w:pPr>
-      <w:bookmarkStart w:id="0" w:name="_GoBack"/>
-      <w:bookmarkEnd w:id="0"/>
       <w:r>
         <w:rPr>
           <w:rFonts w:asciiTheme="majorHAnsi" w:hAnsiTheme="majorHAnsi" w:cstheme="majorHAnsi"/>
         </w:rPr>
-        <w:t>Software engineering professional with 3+ years of experience in full-stack cyber security analysis and design. Most recent and relevant work has been designing and implementing cyber-resilient firmware and device drivers.</w:t>
+        <w:t xml:space="preserve">Software engineering professional with 3+ years of experience in full-stack cyber security analysis and design. Most recent and relevant work has </w:t>
+      </w:r>
+      <w:r>
+        <w:rPr>
+          <w:rFonts w:asciiTheme="majorHAnsi" w:hAnsiTheme="majorHAnsi" w:cstheme="majorHAnsi"/>
+        </w:rPr>
+        <w:t>been as a</w:t>
+      </w:r>
+      <w:r>
+        <w:rPr>
+          <w:rFonts w:asciiTheme="majorHAnsi" w:hAnsiTheme="majorHAnsi" w:cstheme="majorHAnsi"/>
+        </w:rPr>
+        <w:t xml:space="preserve"> cyber software team lead in charge of program-wide application security</w:t>
+      </w:r>
+      <w:r>
+        <w:rPr>
+          <w:rFonts w:asciiTheme="majorHAnsi" w:hAnsiTheme="majorHAnsi" w:cstheme="majorHAnsi"/>
+        </w:rPr>
+        <w:t>.</w:t>
       </w:r>
     </w:p>
     <w:p>
@@ -149,7 +165,21 @@
         <w:rPr>
           <w:rFonts w:ascii="Calibri Light" w:hAnsi="Calibri Light"/>
         </w:rPr>
-        <w:t xml:space="preserve"> JavaScript, Matlab, PowerShell, Bash</w:t>
+        <w:t xml:space="preserve"> JavaScript, </w:t>
+      </w:r>
+      <w:proofErr w:type="spellStart"/>
+      <w:r>
+        <w:rPr>
+          <w:rFonts w:ascii="Calibri Light" w:hAnsi="Calibri Light"/>
+        </w:rPr>
+        <w:t>Matlab</w:t>
+      </w:r>
+      <w:proofErr w:type="spellEnd"/>
+      <w:r>
+        <w:rPr>
+          <w:rFonts w:ascii="Calibri Light" w:hAnsi="Calibri Light"/>
+        </w:rPr>
+        <w:t>, PowerShell, Bash</w:t>
       </w:r>
       <w:r>
         <w:rPr>
@@ -335,9 +365,11 @@
           <w:b w:val="0"/>
         </w:rPr>
       </w:pPr>
+      <w:bookmarkStart w:id="0" w:name="_GoBack"/>
       <w:r>
         <w:t>Software Engineer</w:t>
       </w:r>
+      <w:bookmarkEnd w:id="0"/>
       <w:r>
         <w:tab/>
       </w:r>
@@ -414,19 +446,43 @@
         <w:rPr>
           <w:rFonts w:ascii="Calibri Light" w:hAnsi="Calibri Light"/>
         </w:rPr>
-        <w:t>Part of a cross-departmental team that provides software assurance</w:t>
-      </w:r>
-      <w:r>
-        <w:rPr>
-          <w:rFonts w:ascii="Calibri Light" w:hAnsi="Calibri Light"/>
-        </w:rPr>
-        <w:t xml:space="preserve"> and cyber-resiliency </w:t>
-      </w:r>
-      <w:r>
-        <w:rPr>
-          <w:rFonts w:ascii="Calibri Light" w:hAnsi="Calibri Light"/>
-        </w:rPr>
-        <w:t xml:space="preserve">guidance and support for large-scale programs across business sectors. </w:t>
+        <w:t>Cyber software</w:t>
+      </w:r>
+      <w:r>
+        <w:rPr>
+          <w:rFonts w:ascii="Calibri Light" w:hAnsi="Calibri Light"/>
+        </w:rPr>
+        <w:t xml:space="preserve"> lead of </w:t>
+      </w:r>
+      <w:r>
+        <w:rPr>
+          <w:rFonts w:ascii="Calibri Light" w:hAnsi="Calibri Light"/>
+        </w:rPr>
+        <w:t>in charge of program</w:t>
+      </w:r>
+      <w:r>
+        <w:rPr>
+          <w:rFonts w:ascii="Calibri Light" w:hAnsi="Calibri Light"/>
+        </w:rPr>
+        <w:t>-wide</w:t>
+      </w:r>
+      <w:r>
+        <w:rPr>
+          <w:rFonts w:ascii="Calibri Light" w:hAnsi="Calibri Light"/>
+        </w:rPr>
+        <w:t xml:space="preserve"> application security </w:t>
+      </w:r>
+      <w:r>
+        <w:rPr>
+          <w:rFonts w:ascii="Calibri Light" w:hAnsi="Calibri Light"/>
+        </w:rPr>
+        <w:t xml:space="preserve">and </w:t>
+      </w:r>
+      <w:r>
+        <w:rPr>
+          <w:rFonts w:ascii="Calibri Light" w:hAnsi="Calibri Light"/>
+        </w:rPr>
+        <w:t>software assurance</w:t>
       </w:r>
     </w:p>
     <w:p>
@@ -450,43 +506,37 @@
         <w:rPr>
           <w:rFonts w:ascii="Calibri Light" w:hAnsi="Calibri Light"/>
         </w:rPr>
-        <w:t xml:space="preserve">Subsystem lead of </w:t>
-      </w:r>
-      <w:r>
-        <w:rPr>
-          <w:rFonts w:ascii="Calibri Light" w:hAnsi="Calibri Light"/>
-        </w:rPr>
-        <w:t>stateful</w:t>
-      </w:r>
-      <w:r>
-        <w:rPr>
-          <w:rFonts w:ascii="Calibri Light" w:hAnsi="Calibri Light"/>
-        </w:rPr>
-        <w:t xml:space="preserve"> integrity </w:t>
-      </w:r>
-      <w:r>
-        <w:rPr>
-          <w:rFonts w:ascii="Calibri Light" w:hAnsi="Calibri Light"/>
-        </w:rPr>
-        <w:t>&amp;</w:t>
-      </w:r>
-      <w:r>
-        <w:rPr>
-          <w:rFonts w:ascii="Calibri Light" w:hAnsi="Calibri Light"/>
-        </w:rPr>
-        <w:t xml:space="preserve"> authentication during </w:t>
-      </w:r>
-      <w:r>
-        <w:rPr>
-          <w:rFonts w:ascii="Calibri Light" w:hAnsi="Calibri Light"/>
-        </w:rPr>
-        <w:t>upload and boot of software images</w:t>
-      </w:r>
-      <w:r>
-        <w:rPr>
-          <w:rFonts w:ascii="Calibri Light" w:hAnsi="Calibri Light"/>
-        </w:rPr>
-        <w:t xml:space="preserve">. </w:t>
+        <w:t xml:space="preserve">Have </w:t>
+      </w:r>
+      <w:r>
+        <w:rPr>
+          <w:rFonts w:ascii="Calibri Light" w:hAnsi="Calibri Light"/>
+        </w:rPr>
+        <w:t>successfully reduced the defect density for newly introduced code by 87%</w:t>
+      </w:r>
+    </w:p>
+    <w:p>
+      <w:pPr>
+        <w:numPr>
+          <w:ilvl w:val="1"/>
+          <w:numId w:val="6"/>
+        </w:numPr>
+        <w:tabs>
+          <w:tab w:val="left" w:pos="0"/>
+          <w:tab w:val="right" w:pos="9360"/>
+        </w:tabs>
+        <w:autoSpaceDE w:val="0"/>
+        <w:autoSpaceDN w:val="0"/>
+        <w:adjustRightInd w:val="0"/>
+        <w:rPr>
+          <w:rFonts w:ascii="Calibri Light" w:hAnsi="Calibri Light"/>
+        </w:rPr>
+      </w:pPr>
+      <w:r>
+        <w:rPr>
+          <w:rFonts w:ascii="Calibri Light" w:hAnsi="Calibri Light"/>
+        </w:rPr>
+        <w:t>Responsible for working with customer representatives to ensure cyber-resiliency</w:t>
       </w:r>
     </w:p>
     <w:p>
@@ -510,40 +560,125 @@
         <w:rPr>
           <w:rFonts w:ascii="Calibri Light" w:hAnsi="Calibri Light"/>
         </w:rPr>
-        <w:t>Designed and implemented secure code functions to ensure data remains confidential in all states (at rest, in transit, in use) as part of an internal model-driven python-based tool.</w:t>
-      </w:r>
-    </w:p>
-    <w:p>
-      <w:pPr>
-        <w:pStyle w:val="Heading3"/>
-      </w:pPr>
-    </w:p>
-    <w:p>
-      <w:pPr>
-        <w:pStyle w:val="Heading3"/>
-        <w:rPr>
-          <w:b w:val="0"/>
-        </w:rPr>
-      </w:pPr>
-      <w:r>
-        <w:t>Security Analyst (SAII – SAIII)</w:t>
-      </w:r>
-      <w:r>
-        <w:tab/>
-      </w:r>
-      <w:r>
-        <w:rPr>
-          <w:b w:val="0"/>
-        </w:rPr>
-        <w:t>Santa Monica, CA</w:t>
-      </w:r>
-    </w:p>
-    <w:p>
-      <w:pPr>
+        <w:t xml:space="preserve">Product </w:t>
+      </w:r>
+      <w:r>
+        <w:rPr>
+          <w:rFonts w:ascii="Calibri Light" w:hAnsi="Calibri Light"/>
+        </w:rPr>
+        <w:t>Manager for</w:t>
+      </w:r>
+      <w:r>
+        <w:rPr>
+          <w:rFonts w:ascii="Calibri Light" w:hAnsi="Calibri Light"/>
+        </w:rPr>
+        <w:t xml:space="preserve"> </w:t>
+      </w:r>
+      <w:r>
+        <w:rPr>
+          <w:rFonts w:ascii="Calibri Light" w:hAnsi="Calibri Light"/>
+        </w:rPr>
+        <w:t xml:space="preserve">a python-based UI tool that provides </w:t>
+      </w:r>
+      <w:r>
+        <w:rPr>
+          <w:rFonts w:ascii="Calibri Light" w:hAnsi="Calibri Light"/>
+        </w:rPr>
+        <w:t>e</w:t>
+      </w:r>
+      <w:r>
+        <w:rPr>
+          <w:rFonts w:ascii="Calibri Light" w:hAnsi="Calibri Light"/>
+        </w:rPr>
+        <w:t>xplanations</w:t>
+      </w:r>
+      <w:r>
+        <w:rPr>
+          <w:rFonts w:ascii="Calibri Light" w:hAnsi="Calibri Light"/>
+        </w:rPr>
+        <w:t xml:space="preserve"> and suggests recommended code fixes for defects identified by various static code analysis tools</w:t>
+      </w:r>
+    </w:p>
+    <w:p>
+      <w:pPr>
+        <w:numPr>
+          <w:ilvl w:val="1"/>
+          <w:numId w:val="6"/>
+        </w:numPr>
         <w:tabs>
           <w:tab w:val="left" w:pos="0"/>
           <w:tab w:val="right" w:pos="9360"/>
         </w:tabs>
+        <w:autoSpaceDE w:val="0"/>
+        <w:autoSpaceDN w:val="0"/>
+        <w:adjustRightInd w:val="0"/>
+        <w:rPr>
+          <w:rFonts w:ascii="Calibri Light" w:hAnsi="Calibri Light"/>
+        </w:rPr>
+      </w:pPr>
+      <w:r>
+        <w:rPr>
+          <w:rFonts w:ascii="Calibri Light" w:hAnsi="Calibri Light"/>
+        </w:rPr>
+        <w:t xml:space="preserve">Program goal </w:t>
+      </w:r>
+      <w:r>
+        <w:rPr>
+          <w:rFonts w:ascii="Calibri Light" w:hAnsi="Calibri Light"/>
+        </w:rPr>
+        <w:t>is to have developers who use this tool commit defect-free code without a reduction to</w:t>
+      </w:r>
+      <w:r>
+        <w:rPr>
+          <w:rFonts w:ascii="Calibri Light" w:hAnsi="Calibri Light"/>
+        </w:rPr>
+        <w:t xml:space="preserve"> </w:t>
+      </w:r>
+      <w:r>
+        <w:rPr>
+          <w:rFonts w:ascii="Calibri Light" w:hAnsi="Calibri Light"/>
+        </w:rPr>
+        <w:t>their overall productivity rate and without increasing technical debt.</w:t>
+      </w:r>
+    </w:p>
+    <w:p>
+      <w:pPr>
+        <w:pStyle w:val="Heading3"/>
+        <w:tabs>
+          <w:tab w:val="clear" w:pos="9360"/>
+          <w:tab w:val="left" w:pos="5316"/>
+        </w:tabs>
+      </w:pPr>
+      <w:r>
+        <w:tab/>
+      </w:r>
+    </w:p>
+    <w:p>
+      <w:pPr>
+        <w:pStyle w:val="Heading3"/>
+        <w:rPr>
+          <w:b w:val="0"/>
+        </w:rPr>
+      </w:pPr>
+      <w:r>
+        <w:t>Security Analyst (SAII – SAIII)</w:t>
+      </w:r>
+      <w:r>
+        <w:tab/>
+      </w:r>
+      <w:r>
+        <w:rPr>
+          <w:b w:val="0"/>
+        </w:rPr>
+        <w:t>Santa Monica, CA</w:t>
+      </w:r>
+    </w:p>
+    <w:p>
+      <w:pPr>
+        <w:tabs>
+          <w:tab w:val="left" w:pos="0"/>
+          <w:tab w:val="right" w:pos="9360"/>
+        </w:tabs>
         <w:spacing w:after="120"/>
         <w:ind w:left="180" w:hanging="180"/>
         <w:rPr>
@@ -558,7 +693,25 @@
           <w:i/>
           <w:iCs/>
         </w:rPr>
-        <w:t>The DigiTrust Group</w:t>
+        <w:t xml:space="preserve">The </w:t>
+      </w:r>
+      <w:proofErr w:type="spellStart"/>
+      <w:r>
+        <w:rPr>
+          <w:rFonts w:ascii="Calibri Light" w:hAnsi="Calibri Light"/>
+          <w:i/>
+          <w:iCs/>
+        </w:rPr>
+        <w:t>DigiTrust</w:t>
+      </w:r>
+      <w:proofErr w:type="spellEnd"/>
+      <w:r>
+        <w:rPr>
+          <w:rFonts w:ascii="Calibri Light" w:hAnsi="Calibri Light"/>
+          <w:i/>
+          <w:iCs/>
+        </w:rPr>
+        <w:t xml:space="preserve"> Group</w:t>
       </w:r>
       <w:r>
         <w:rPr>
@@ -620,30 +773,6 @@
         <w:rPr>
           <w:rFonts w:ascii="Calibri Light" w:hAnsi="Calibri Light"/>
         </w:rPr>
-        <w:t xml:space="preserve">Created PowerShell scripts to compile and standardize different log formats </w:t>
-      </w:r>
-    </w:p>
-    <w:p>
-      <w:pPr>
-        <w:numPr>
-          <w:ilvl w:val="1"/>
-          <w:numId w:val="6"/>
-        </w:numPr>
-        <w:tabs>
-          <w:tab w:val="left" w:pos="0"/>
-          <w:tab w:val="right" w:pos="9360"/>
-        </w:tabs>
-        <w:autoSpaceDE w:val="0"/>
-        <w:autoSpaceDN w:val="0"/>
-        <w:adjustRightInd w:val="0"/>
-        <w:rPr>
-          <w:rFonts w:ascii="Calibri Light" w:hAnsi="Calibri Light"/>
-        </w:rPr>
-      </w:pPr>
-      <w:r>
-        <w:rPr>
-          <w:rFonts w:ascii="Calibri Light" w:hAnsi="Calibri Light"/>
-        </w:rPr>
         <w:t>Performed extensive DFIR research on network traffic patterns and user behavior</w:t>
       </w:r>
     </w:p>
@@ -759,30 +888,6 @@
           <w:rFonts w:ascii="Calibri Light" w:hAnsi="Calibri Light"/>
         </w:rPr>
         <w:t>Developed Active Directory Environment for Windows based systems</w:t>
-      </w:r>
-    </w:p>
-    <w:p>
-      <w:pPr>
-        <w:numPr>
-          <w:ilvl w:val="1"/>
-          <w:numId w:val="6"/>
-        </w:numPr>
-        <w:tabs>
-          <w:tab w:val="left" w:pos="0"/>
-          <w:tab w:val="right" w:pos="9360"/>
-        </w:tabs>
-        <w:autoSpaceDE w:val="0"/>
-        <w:autoSpaceDN w:val="0"/>
-        <w:adjustRightInd w:val="0"/>
-        <w:rPr>
-          <w:rFonts w:ascii="Calibri Light" w:hAnsi="Calibri Light"/>
-        </w:rPr>
-      </w:pPr>
-      <w:r>
-        <w:rPr>
-          <w:rFonts w:ascii="Calibri Light" w:hAnsi="Calibri Light"/>
-        </w:rPr>
-        <w:t>Hardened environment against standard attack vectors: Pass the hash, SMB exploits, DNS poisoning, privilege escalation via poor user access and segregation</w:t>
       </w:r>
     </w:p>
     <w:p>
@@ -1126,7 +1231,23 @@
           <w:rFonts w:ascii="Calibri Light" w:hAnsi="Calibri Light"/>
           <w:b/>
         </w:rPr>
-        <w:t>Henry Samueli School of Engineering</w:t>
+        <w:t xml:space="preserve">Henry </w:t>
+      </w:r>
+      <w:proofErr w:type="spellStart"/>
+      <w:r>
+        <w:rPr>
+          <w:rFonts w:ascii="Calibri Light" w:hAnsi="Calibri Light"/>
+          <w:b/>
+        </w:rPr>
+        <w:t>Samueli</w:t>
+      </w:r>
+      <w:proofErr w:type="spellEnd"/>
+      <w:r>
+        <w:rPr>
+          <w:rFonts w:ascii="Calibri Light" w:hAnsi="Calibri Light"/>
+          <w:b/>
+        </w:rPr>
+        <w:t xml:space="preserve"> School of Engineering</w:t>
       </w:r>
       <w:r>
         <w:rPr>
@@ -1156,9 +1277,6 @@
           <w:tab w:val="right" w:pos="9360"/>
         </w:tabs>
         <w:ind w:left="720"/>
-        <w:rPr>
-          <w:rFonts w:ascii="Calibri Light" w:hAnsi="Calibri Light"/>
-        </w:rPr>
       </w:pPr>
       <w:r>
         <w:rPr>
@@ -1181,7 +1299,6 @@
         <w:t>March 2019</w:t>
       </w:r>
     </w:p>
-    <w:p/>
     <w:sectPr>
       <w:headerReference w:type="even" r:id="rId8"/>
       <w:headerReference w:type="default" r:id="rId9"/>
@@ -3143,7 +3260,7 @@
 </file>
 
 <file path=customXml/itemProps1.xml><?xml version="1.0" encoding="utf-8"?>
-<ds:datastoreItem xmlns:ds="http://schemas.openxmlformats.org/officeDocument/2006/customXml" ds:itemID="{30888E29-2449-4693-99C9-CC4C90526E8A}">
+<ds:datastoreItem xmlns:ds="http://schemas.openxmlformats.org/officeDocument/2006/customXml" ds:itemID="{C03B17FC-B2D1-44B0-9E65-1DCFBEC8450F}">
   <ds:schemaRefs>
     <ds:schemaRef ds:uri="http://schemas.openxmlformats.org/officeDocument/2006/bibliography"/>
   </ds:schemaRefs>

</xml_diff>